<commit_message>
actualziacion Sabado y subida archivos
</commit_message>
<xml_diff>
--- a/Fase 2/Evidencias Individuales/Gonzalez_Alister2.1_APT122_DiarioReflexionFase2.docx
+++ b/Fase 2/Evidencias Individuales/Gonzalez_Alister2.1_APT122_DiarioReflexionFase2.docx
@@ -1,11 +1,11 @@
 
 <file path=word/document.xml><?xml version="1.0" encoding="utf-8"?>
-<w:document xmlns:wpc="http://schemas.microsoft.com/office/word/2010/wordprocessingCanvas" xmlns:cx="http://schemas.microsoft.com/office/drawing/2014/chartex" xmlns:mc="http://schemas.openxmlformats.org/markup-compatibility/2006" xmlns:o="urn:schemas-microsoft-com:office:office" xmlns:r="http://schemas.openxmlformats.org/officeDocument/2006/relationships" xmlns:m="http://schemas.openxmlformats.org/officeDocument/2006/math" xmlns:v="urn:schemas-microsoft-com:vml" xmlns:wp14="http://schemas.microsoft.com/office/word/2010/wordprocessingDrawing" xmlns:wp="http://schemas.openxmlformats.org/drawingml/2006/wordprocessingDrawing" xmlns:w10="urn:schemas-microsoft-com:office:word" xmlns:w="http://schemas.openxmlformats.org/wordprocessingml/2006/main" xmlns:w14="http://schemas.microsoft.com/office/word/2010/wordml" xmlns:w15="http://schemas.microsoft.com/office/word/2012/wordml" xmlns:w16se="http://schemas.microsoft.com/office/word/2015/wordml/symex" xmlns:wpg="http://schemas.microsoft.com/office/word/2010/wordprocessingGroup" xmlns:wpi="http://schemas.microsoft.com/office/word/2010/wordprocessingInk" xmlns:wne="http://schemas.microsoft.com/office/word/2006/wordml" xmlns:wps="http://schemas.microsoft.com/office/word/2010/wordprocessingShape" mc:Ignorable="w14 w15 w16se wp14">
+<w:document xmlns:wpc="http://schemas.microsoft.com/office/word/2010/wordprocessingCanvas" xmlns:cx="http://schemas.microsoft.com/office/drawing/2014/chartex" xmlns:cx1="http://schemas.microsoft.com/office/drawing/2015/9/8/chartex" xmlns:cx2="http://schemas.microsoft.com/office/drawing/2015/10/21/chartex" xmlns:cx3="http://schemas.microsoft.com/office/drawing/2016/5/9/chartex" xmlns:cx4="http://schemas.microsoft.com/office/drawing/2016/5/10/chartex" xmlns:cx5="http://schemas.microsoft.com/office/drawing/2016/5/11/chartex" xmlns:cx6="http://schemas.microsoft.com/office/drawing/2016/5/12/chartex" xmlns:cx7="http://schemas.microsoft.com/office/drawing/2016/5/13/chartex" xmlns:cx8="http://schemas.microsoft.com/office/drawing/2016/5/14/chartex" xmlns:mc="http://schemas.openxmlformats.org/markup-compatibility/2006" xmlns:aink="http://schemas.microsoft.com/office/drawing/2016/ink" xmlns:am3d="http://schemas.microsoft.com/office/drawing/2017/model3d" xmlns:o="urn:schemas-microsoft-com:office:office" xmlns:oel="http://schemas.microsoft.com/office/2019/extlst" xmlns:r="http://schemas.openxmlformats.org/officeDocument/2006/relationships" xmlns:m="http://schemas.openxmlformats.org/officeDocument/2006/math" xmlns:v="urn:schemas-microsoft-com:vml" xmlns:wp14="http://schemas.microsoft.com/office/word/2010/wordprocessingDrawing" xmlns:wp="http://schemas.openxmlformats.org/drawingml/2006/wordprocessingDrawing" xmlns:w10="urn:schemas-microsoft-com:office:word" xmlns:w="http://schemas.openxmlformats.org/wordprocessingml/2006/main" xmlns:w14="http://schemas.microsoft.com/office/word/2010/wordml" xmlns:w15="http://schemas.microsoft.com/office/word/2012/wordml" xmlns:w16cex="http://schemas.microsoft.com/office/word/2018/wordml/cex" xmlns:w16cid="http://schemas.microsoft.com/office/word/2016/wordml/cid" xmlns:w16="http://schemas.microsoft.com/office/word/2018/wordml" xmlns:w16du="http://schemas.microsoft.com/office/word/2023/wordml/word16du" xmlns:w16sdtdh="http://schemas.microsoft.com/office/word/2020/wordml/sdtdatahash" xmlns:w16se="http://schemas.microsoft.com/office/word/2015/wordml/symex" xmlns:wpg="http://schemas.microsoft.com/office/word/2010/wordprocessingGroup" xmlns:wpi="http://schemas.microsoft.com/office/word/2010/wordprocessingInk" xmlns:wne="http://schemas.microsoft.com/office/word/2006/wordml" xmlns:wps="http://schemas.microsoft.com/office/word/2010/wordprocessingShape" mc:Ignorable="w14 w15 w16se w16cid w16 w16cex w16sdtdh w16du wp14">
   <w:body>
     <w:p/>
     <w:tbl>
       <w:tblPr>
-        <w:tblStyle w:val="Tablaconcuadrcula"/>
+        <w:tblStyle w:val="TableGrid"/>
         <w:tblW w:w="9923" w:type="dxa"/>
         <w:tblBorders>
           <w:top w:val="none" w:sz="0" w:space="0" w:color="auto"/>
@@ -121,7 +121,25 @@
                 <w:sz w:val="24"/>
                 <w:szCs w:val="24"/>
               </w:rPr>
-              <w:t xml:space="preserve">Esta pauta tiene como objetivo ayudarte a monitorear el desarrollo de tu Proyecto APT, reflexionando sobre tus avances de acuerdo con lo planificado en la fase anterior y recibiendo retroalimentación de tus pares y docentes que te permita hacer los ajustes necesarios para cumplir con los objetivos de tu proyecto. Esta pauta debe ser respondida </w:t>
+              <w:t xml:space="preserve">Esta pauta tiene como objetivo ayudarte a monitorear el desarrollo de tu Proyecto APT, reflexionando sobre tus avances de acuerdo con lo planificado en la fase anterior y recibiendo retroalimentación de tus </w:t>
+            </w:r>
+            <w:proofErr w:type="spellStart"/>
+            <w:r>
+              <w:rPr>
+                <w:rFonts w:eastAsiaTheme="majorEastAsia"/>
+                <w:sz w:val="24"/>
+                <w:szCs w:val="24"/>
+              </w:rPr>
+              <w:t>pares</w:t>
+            </w:r>
+            <w:proofErr w:type="spellEnd"/>
+            <w:r>
+              <w:rPr>
+                <w:rFonts w:eastAsiaTheme="majorEastAsia"/>
+                <w:sz w:val="24"/>
+                <w:szCs w:val="24"/>
+              </w:rPr>
+              <w:t xml:space="preserve"> y docentes que te permita hacer los ajustes necesarios para cumplir con los objetivos de tu proyecto. Esta pauta debe ser respondida </w:t>
             </w:r>
             <w:r>
               <w:rPr>
@@ -245,7 +263,7 @@
     </w:p>
     <w:tbl>
       <w:tblPr>
-        <w:tblStyle w:val="Tablaconcuadrcula"/>
+        <w:tblStyle w:val="TableGrid"/>
         <w:tblW w:w="0" w:type="auto"/>
         <w:tblBorders>
           <w:top w:val="single" w:sz="4" w:space="0" w:color="BFBFBF" w:themeColor="background1" w:themeShade="BF"/>
@@ -286,7 +304,25 @@
                 <w:sz w:val="24"/>
                 <w:szCs w:val="24"/>
               </w:rPr>
-              <w:t>1. Mira tu carta Gantt y reflexiona sobre los avances de tu Proyecto APT</w:t>
+              <w:t xml:space="preserve">1. Mira </w:t>
+            </w:r>
+            <w:proofErr w:type="spellStart"/>
+            <w:r>
+              <w:rPr>
+                <w:rFonts w:eastAsiaTheme="majorEastAsia"/>
+                <w:sz w:val="24"/>
+                <w:szCs w:val="24"/>
+              </w:rPr>
+              <w:t>tu</w:t>
+            </w:r>
+            <w:proofErr w:type="spellEnd"/>
+            <w:r>
+              <w:rPr>
+                <w:rFonts w:eastAsiaTheme="majorEastAsia"/>
+                <w:sz w:val="24"/>
+                <w:szCs w:val="24"/>
+              </w:rPr>
+              <w:t xml:space="preserve"> carta Gantt y reflexiona sobre los avances de tu Proyecto APT</w:t>
             </w:r>
           </w:p>
         </w:tc>
@@ -306,7 +342,8 @@
               <w:jc w:val="both"/>
               <w:rPr>
                 <w:rFonts w:eastAsiaTheme="majorEastAsia"/>
-                <w:color w:val="767171" w:themeColor="background2" w:themeShade="80"/>
+                <w:b/>
+                <w:bCs/>
                 <w:sz w:val="24"/>
                 <w:szCs w:val="24"/>
               </w:rPr>
@@ -314,6 +351,8 @@
             <w:r>
               <w:rPr>
                 <w:rFonts w:eastAsiaTheme="majorEastAsia"/>
+                <w:b/>
+                <w:bCs/>
                 <w:sz w:val="24"/>
                 <w:szCs w:val="24"/>
               </w:rPr>
@@ -325,6 +364,8 @@
               <w:jc w:val="both"/>
               <w:rPr>
                 <w:rFonts w:eastAsiaTheme="majorEastAsia"/>
+                <w:b/>
+                <w:bCs/>
                 <w:color w:val="767171" w:themeColor="background2" w:themeShade="80"/>
                 <w:sz w:val="24"/>
                 <w:szCs w:val="24"/>
@@ -335,12 +376,52 @@
             <w:pPr>
               <w:jc w:val="both"/>
               <w:rPr>
+                <w:rFonts w:eastAsiaTheme="majorEastAsia"/>
+                <w:color w:val="000000" w:themeColor="text1"/>
+                <w:sz w:val="24"/>
+                <w:szCs w:val="24"/>
+              </w:rPr>
+            </w:pPr>
+            <w:r>
+              <w:rPr>
+                <w:rFonts w:eastAsiaTheme="majorEastAsia"/>
+                <w:color w:val="000000" w:themeColor="text1"/>
+                <w:sz w:val="24"/>
+                <w:szCs w:val="24"/>
+              </w:rPr>
+              <w:t>La mayoría de las actividades planificadas se han finalizado exitosamente, lo cual ha sido posible gracias a la implementación de la metodología Scrum. Esta metodología nos ha facilitado la organización y coordinación del equipo, permitiendo una gestión más eficiente de las tareas y una comunicación constante que ha agilizado la resolución de problemas.</w:t>
+            </w:r>
+          </w:p>
+          <w:p>
+            <w:pPr>
+              <w:jc w:val="both"/>
+              <w:rPr>
+                <w:rFonts w:eastAsiaTheme="majorEastAsia"/>
+                <w:color w:val="000000" w:themeColor="text1"/>
+                <w:sz w:val="24"/>
+                <w:szCs w:val="24"/>
+              </w:rPr>
+            </w:pPr>
+          </w:p>
+          <w:p>
+            <w:pPr>
+              <w:jc w:val="both"/>
+              <w:rPr>
                 <w:rFonts w:ascii="Calibri" w:hAnsi="Calibri"/>
                 <w:b/>
                 <w:bCs/>
-                <w:color w:val="1F4E79" w:themeColor="accent1" w:themeShade="80"/>
+                <w:color w:val="000000" w:themeColor="text1"/>
               </w:rPr>
             </w:pPr>
+            <w:r>
+              <w:rPr>
+                <w:rFonts w:eastAsiaTheme="majorEastAsia"/>
+                <w:color w:val="000000" w:themeColor="text1"/>
+                <w:sz w:val="24"/>
+                <w:szCs w:val="24"/>
+              </w:rPr>
+              <w:t>No obstante, experimentamos un retraso en la creación del formulario de soportes. Este retraso se debió a la necesidad de consultar la caja, bodega y sucursal a través de una API proporcionada por el cliente, lo que implicó tiempos adicionales de desarrollo e integración. A pesar de este contratiempo, hemos podido ajustar nuestro cronograma y reasignar recursos para minimizar el impacto en el avance general del proyecto.</w:t>
+            </w:r>
           </w:p>
           <w:p>
             <w:pPr>
@@ -381,7 +462,7 @@
     </w:p>
     <w:tbl>
       <w:tblPr>
-        <w:tblStyle w:val="Tablaconcuadrcula"/>
+        <w:tblStyle w:val="TableGrid"/>
         <w:tblW w:w="0" w:type="auto"/>
         <w:tblBorders>
           <w:top w:val="single" w:sz="4" w:space="0" w:color="BFBFBF" w:themeColor="background1" w:themeShade="BF"/>
@@ -442,6 +523,8 @@
               <w:jc w:val="both"/>
               <w:rPr>
                 <w:rFonts w:eastAsiaTheme="majorEastAsia"/>
+                <w:b/>
+                <w:bCs/>
                 <w:color w:val="767171" w:themeColor="background2" w:themeShade="80"/>
                 <w:sz w:val="24"/>
                 <w:szCs w:val="24"/>
@@ -450,6 +533,8 @@
             <w:r>
               <w:rPr>
                 <w:rFonts w:eastAsiaTheme="majorEastAsia"/>
+                <w:b/>
+                <w:bCs/>
                 <w:sz w:val="24"/>
                 <w:szCs w:val="24"/>
               </w:rPr>
@@ -460,9 +545,7 @@
             <w:pPr>
               <w:jc w:val="both"/>
               <w:rPr>
-                <w:rFonts w:ascii="Calibri" w:hAnsi="Calibri"/>
-                <w:b/>
-                <w:bCs/>
+                <w:rFonts w:cstheme="minorHAnsi"/>
                 <w:color w:val="1F4E79" w:themeColor="accent1" w:themeShade="80"/>
               </w:rPr>
             </w:pPr>
@@ -471,10 +554,24 @@
             <w:pPr>
               <w:jc w:val="both"/>
               <w:rPr>
-                <w:rFonts w:ascii="Calibri" w:hAnsi="Calibri"/>
-                <w:b/>
-                <w:bCs/>
-                <w:color w:val="1F4E79" w:themeColor="accent1" w:themeShade="80"/>
+                <w:rFonts w:cstheme="minorHAnsi"/>
+                <w:color w:val="000000" w:themeColor="text1"/>
+              </w:rPr>
+            </w:pPr>
+            <w:r>
+              <w:rPr>
+                <w:rFonts w:cstheme="minorHAnsi"/>
+                <w:color w:val="000000" w:themeColor="text1"/>
+              </w:rPr>
+              <w:t>Hemos afrontado las dificultades utilizando la metodología Scrum, lo que nos ha permitido adaptarnos ágilmente a los contratiempos. Por ejemplo, ante el retraso en la creación del formulario de soportes por la integración de la API del cliente, las reuniones diarias nos ayudaron a identificar el problema y reasignar tareas eficientemente.</w:t>
+            </w:r>
+          </w:p>
+          <w:p>
+            <w:pPr>
+              <w:jc w:val="both"/>
+              <w:rPr>
+                <w:rFonts w:cstheme="minorHAnsi"/>
+                <w:color w:val="000000" w:themeColor="text1"/>
               </w:rPr>
             </w:pPr>
           </w:p>
@@ -482,23 +579,25 @@
             <w:pPr>
               <w:jc w:val="both"/>
               <w:rPr>
-                <w:rFonts w:ascii="Calibri" w:hAnsi="Calibri"/>
-                <w:b/>
-                <w:bCs/>
-                <w:color w:val="1F4E79" w:themeColor="accent1" w:themeShade="80"/>
+                <w:rFonts w:cstheme="minorHAnsi"/>
+                <w:color w:val="000000" w:themeColor="text1"/>
               </w:rPr>
             </w:pPr>
-          </w:p>
-          <w:p>
-            <w:pPr>
-              <w:jc w:val="both"/>
-              <w:rPr>
-                <w:rFonts w:ascii="Calibri" w:hAnsi="Calibri"/>
-                <w:b/>
-                <w:bCs/>
-                <w:color w:val="1F4E79" w:themeColor="accent1" w:themeShade="80"/>
-              </w:rPr>
-            </w:pPr>
+            <w:r>
+              <w:rPr>
+                <w:rFonts w:cstheme="minorHAnsi"/>
+                <w:color w:val="000000" w:themeColor="text1"/>
+              </w:rPr>
+              <w:t xml:space="preserve">Además, mantenemos una comunicación constante dentro del equipo y con el cliente, facilitando la rápida resolución de obstáculos. Las retrospectivas al final de cada sprint nos permiten mejorar continuamente </w:t>
+            </w:r>
+            <w:r>
+              <w:rPr>
+                <w:rFonts w:cstheme="minorHAnsi"/>
+                <w:color w:val="000000" w:themeColor="text1"/>
+              </w:rPr>
+              <w:lastRenderedPageBreak/>
+              <w:t>nuestros procesos. Si surgen nuevas dificultades, continuaremos aplicando estas prácticas de Scrum para gestionarlas de manera proactiva y mantener el progreso del proyecto.</w:t>
+            </w:r>
           </w:p>
         </w:tc>
       </w:tr>
@@ -613,7 +712,7 @@
     </w:p>
     <w:tbl>
       <w:tblPr>
-        <w:tblStyle w:val="Tablaconcuadrcula"/>
+        <w:tblStyle w:val="TableGrid"/>
         <w:tblW w:w="0" w:type="auto"/>
         <w:tblBorders>
           <w:top w:val="single" w:sz="4" w:space="0" w:color="BFBFBF" w:themeColor="background1" w:themeShade="BF"/>
@@ -674,6 +773,8 @@
               <w:jc w:val="both"/>
               <w:rPr>
                 <w:rFonts w:eastAsiaTheme="majorEastAsia"/>
+                <w:b/>
+                <w:bCs/>
                 <w:color w:val="767171" w:themeColor="background2" w:themeShade="80"/>
                 <w:sz w:val="24"/>
                 <w:szCs w:val="24"/>
@@ -682,15 +783,18 @@
             <w:r>
               <w:rPr>
                 <w:rFonts w:eastAsiaTheme="majorEastAsia"/>
+                <w:b/>
+                <w:bCs/>
                 <w:sz w:val="24"/>
                 <w:szCs w:val="24"/>
               </w:rPr>
-              <w:lastRenderedPageBreak/>
               <w:t>¿Cómo evalúas tu</w:t>
             </w:r>
             <w:r>
               <w:rPr>
                 <w:rFonts w:eastAsiaTheme="majorEastAsia"/>
+                <w:b/>
+                <w:bCs/>
                 <w:sz w:val="24"/>
                 <w:szCs w:val="24"/>
               </w:rPr>
@@ -699,6 +803,8 @@
             <w:r>
               <w:rPr>
                 <w:rFonts w:eastAsiaTheme="majorEastAsia"/>
+                <w:b/>
+                <w:bCs/>
                 <w:sz w:val="24"/>
                 <w:szCs w:val="24"/>
               </w:rPr>
@@ -707,6 +813,8 @@
             <w:r>
               <w:rPr>
                 <w:rFonts w:eastAsiaTheme="majorEastAsia"/>
+                <w:b/>
+                <w:bCs/>
                 <w:sz w:val="24"/>
                 <w:szCs w:val="24"/>
               </w:rPr>
@@ -715,6 +823,8 @@
             <w:r>
               <w:rPr>
                 <w:rFonts w:eastAsiaTheme="majorEastAsia"/>
+                <w:b/>
+                <w:bCs/>
                 <w:sz w:val="24"/>
                 <w:szCs w:val="24"/>
               </w:rPr>
@@ -736,12 +846,72 @@
             <w:pPr>
               <w:jc w:val="both"/>
               <w:rPr>
-                <w:rFonts w:ascii="Calibri" w:hAnsi="Calibri"/>
-                <w:b/>
-                <w:bCs/>
-                <w:color w:val="1F4E79" w:themeColor="accent1" w:themeShade="80"/>
+                <w:rFonts w:cstheme="minorHAnsi"/>
+                <w:color w:val="000000" w:themeColor="text1"/>
               </w:rPr>
             </w:pPr>
+            <w:r>
+              <w:rPr>
+                <w:rFonts w:cstheme="minorHAnsi"/>
+                <w:color w:val="000000" w:themeColor="text1"/>
+              </w:rPr>
+              <w:t xml:space="preserve">Considero que nuestro trabajo ha sido </w:t>
+            </w:r>
+            <w:r>
+              <w:rPr>
+                <w:rFonts w:cstheme="minorHAnsi"/>
+                <w:color w:val="000000" w:themeColor="text1"/>
+              </w:rPr>
+              <w:t>bueno</w:t>
+            </w:r>
+            <w:r>
+              <w:rPr>
+                <w:rFonts w:cstheme="minorHAnsi"/>
+                <w:color w:val="000000" w:themeColor="text1"/>
+              </w:rPr>
+              <w:t xml:space="preserve"> hasta el momento. Hemos cumplido con la mayoría de las actividades planificadas, lo que refleja una buena coordinación y compromiso del equipo. Destaco especialmente nuestra capacidad para adaptarnos rápidamente a los cambios y resolver problemas de manera eficiente, gracias a la metodología Scrum que implementamos.</w:t>
+            </w:r>
+          </w:p>
+          <w:p>
+            <w:pPr>
+              <w:jc w:val="both"/>
+              <w:rPr>
+                <w:rFonts w:cstheme="minorHAnsi"/>
+                <w:color w:val="000000" w:themeColor="text1"/>
+              </w:rPr>
+            </w:pPr>
+          </w:p>
+          <w:p>
+            <w:pPr>
+              <w:jc w:val="both"/>
+              <w:rPr>
+                <w:rFonts w:cstheme="minorHAnsi"/>
+                <w:color w:val="000000" w:themeColor="text1"/>
+              </w:rPr>
+            </w:pPr>
+            <w:r>
+              <w:rPr>
+                <w:rFonts w:cstheme="minorHAnsi"/>
+                <w:color w:val="000000" w:themeColor="text1"/>
+              </w:rPr>
+              <w:t xml:space="preserve">Sin embargo, identifico que podemos mejorar en la planificación de tareas técnicas complejas, como la integración de </w:t>
+            </w:r>
+            <w:proofErr w:type="spellStart"/>
+            <w:r>
+              <w:rPr>
+                <w:rFonts w:cstheme="minorHAnsi"/>
+                <w:color w:val="000000" w:themeColor="text1"/>
+              </w:rPr>
+              <w:t>APIs</w:t>
+            </w:r>
+            <w:proofErr w:type="spellEnd"/>
+            <w:r>
+              <w:rPr>
+                <w:rFonts w:cstheme="minorHAnsi"/>
+                <w:color w:val="000000" w:themeColor="text1"/>
+              </w:rPr>
+              <w:t>, para anticipar posibles retrasos. Además, fortalecer la comunicación con el cliente nos permitirá obtener retroalimentación más oportuna y asegurar que todas las expectativas estén alineadas desde el inicio del proyecto. Implementar revisiones periódicas más detalladas también nos ayudará a identificar áreas de mejora continua y optimizar nuestro desempeño general.</w:t>
+            </w:r>
           </w:p>
           <w:p>
             <w:pPr>
@@ -783,7 +953,7 @@
     <w:p/>
     <w:tbl>
       <w:tblPr>
-        <w:tblStyle w:val="Tablaconcuadrcula"/>
+        <w:tblStyle w:val="TableGrid"/>
         <w:tblW w:w="0" w:type="auto"/>
         <w:tblBorders>
           <w:top w:val="single" w:sz="4" w:space="0" w:color="BFBFBF" w:themeColor="background1" w:themeShade="BF"/>
@@ -844,6 +1014,8 @@
               <w:jc w:val="both"/>
               <w:rPr>
                 <w:rFonts w:eastAsiaTheme="majorEastAsia"/>
+                <w:b/>
+                <w:bCs/>
                 <w:color w:val="767171" w:themeColor="background2" w:themeShade="80"/>
                 <w:sz w:val="24"/>
                 <w:szCs w:val="24"/>
@@ -852,6 +1024,8 @@
             <w:r>
               <w:rPr>
                 <w:rFonts w:eastAsiaTheme="majorEastAsia"/>
+                <w:b/>
+                <w:bCs/>
                 <w:sz w:val="24"/>
                 <w:szCs w:val="24"/>
               </w:rPr>
@@ -868,6 +1042,64 @@
                 <w:color w:val="1F4E79" w:themeColor="accent1" w:themeShade="80"/>
               </w:rPr>
             </w:pPr>
+          </w:p>
+          <w:p>
+            <w:pPr>
+              <w:jc w:val="both"/>
+              <w:rPr>
+                <w:rFonts w:cstheme="minorHAnsi"/>
+                <w:color w:val="000000" w:themeColor="text1"/>
+              </w:rPr>
+            </w:pPr>
+            <w:r>
+              <w:rPr>
+                <w:rFonts w:cstheme="minorHAnsi"/>
+                <w:color w:val="000000" w:themeColor="text1"/>
+              </w:rPr>
+              <w:t xml:space="preserve">Nos quedan algunas inquietudes sobre cómo optimizar la integración de las </w:t>
+            </w:r>
+            <w:proofErr w:type="spellStart"/>
+            <w:r>
+              <w:rPr>
+                <w:rFonts w:cstheme="minorHAnsi"/>
+                <w:color w:val="000000" w:themeColor="text1"/>
+              </w:rPr>
+              <w:t>APIs</w:t>
+            </w:r>
+            <w:proofErr w:type="spellEnd"/>
+            <w:r>
+              <w:rPr>
+                <w:rFonts w:cstheme="minorHAnsi"/>
+                <w:color w:val="000000" w:themeColor="text1"/>
+              </w:rPr>
+              <w:t xml:space="preserve"> para evitar futuros retrasos y asegurar que todas las funcionalidades del proyecto cumplan con las expectativas del cliente de manera efectiva.</w:t>
+            </w:r>
+          </w:p>
+          <w:p>
+            <w:pPr>
+              <w:jc w:val="both"/>
+              <w:rPr>
+                <w:rFonts w:cstheme="minorHAnsi"/>
+                <w:color w:val="000000" w:themeColor="text1"/>
+              </w:rPr>
+            </w:pPr>
+          </w:p>
+          <w:p>
+            <w:pPr>
+              <w:jc w:val="both"/>
+              <w:rPr>
+                <w:rFonts w:cstheme="minorHAnsi"/>
+                <w:color w:val="000000" w:themeColor="text1"/>
+              </w:rPr>
+            </w:pPr>
+            <w:r>
+              <w:rPr>
+                <w:rFonts w:cstheme="minorHAnsi"/>
+                <w:color w:val="000000" w:themeColor="text1"/>
+              </w:rPr>
+              <w:lastRenderedPageBreak/>
+              <w:t>Nos gustaría preguntarle a nuestro docente y a nuestros pares cuáles son las mejores prácticas para gestionar integraciones técnicas complejas y cómo podemos mejorar nuestra comunicación con el cliente para obtener retroalimentación más detallada y oportuna.</w:t>
+            </w:r>
           </w:p>
           <w:p>
             <w:pPr>
@@ -942,7 +1174,7 @@
     </w:p>
     <w:tbl>
       <w:tblPr>
-        <w:tblStyle w:val="Tablaconcuadrcula"/>
+        <w:tblStyle w:val="TableGrid"/>
         <w:tblW w:w="0" w:type="auto"/>
         <w:tblBorders>
           <w:top w:val="single" w:sz="4" w:space="0" w:color="BFBFBF" w:themeColor="background1" w:themeShade="BF"/>
@@ -970,8 +1202,6 @@
             <w:pPr>
               <w:rPr>
                 <w:rFonts w:eastAsiaTheme="majorEastAsia"/>
-                <w:b/>
-                <w:bCs/>
                 <w:color w:val="767171" w:themeColor="background2" w:themeShade="80"/>
                 <w:sz w:val="24"/>
                 <w:szCs w:val="24"/>
@@ -1003,6 +1233,8 @@
               <w:jc w:val="both"/>
               <w:rPr>
                 <w:rFonts w:eastAsiaTheme="majorEastAsia"/>
+                <w:b/>
+                <w:bCs/>
                 <w:color w:val="767171" w:themeColor="background2" w:themeShade="80"/>
                 <w:sz w:val="24"/>
                 <w:szCs w:val="24"/>
@@ -1011,6 +1243,8 @@
             <w:r>
               <w:rPr>
                 <w:rFonts w:eastAsiaTheme="majorEastAsia"/>
+                <w:b/>
+                <w:bCs/>
                 <w:sz w:val="24"/>
                 <w:szCs w:val="24"/>
               </w:rPr>
@@ -1033,11 +1267,51 @@
               <w:jc w:val="both"/>
               <w:rPr>
                 <w:rFonts w:eastAsiaTheme="majorEastAsia"/>
-                <w:color w:val="767171" w:themeColor="background2" w:themeShade="80"/>
+                <w:color w:val="000000" w:themeColor="text1"/>
                 <w:sz w:val="24"/>
                 <w:szCs w:val="24"/>
               </w:rPr>
             </w:pPr>
+            <w:r>
+              <w:rPr>
+                <w:rFonts w:eastAsiaTheme="majorEastAsia"/>
+                <w:color w:val="000000" w:themeColor="text1"/>
+                <w:sz w:val="24"/>
+                <w:szCs w:val="24"/>
+              </w:rPr>
+              <w:t>Consideramos que la distribución actual de las actividades entre los miembros del grupo es adecuada. Sin embargo, debido al retraso en la integración de la API, hemos decidido redistribuir algunas tareas para optimizar el flujo de trabajo. Por ejemplo, algunos miembros que estaban enfocados en el desarrollo inicial ahora se encargarán de apoyar en la creación y ajuste del formulario de soportes.</w:t>
+            </w:r>
+          </w:p>
+          <w:p>
+            <w:pPr>
+              <w:jc w:val="both"/>
+              <w:rPr>
+                <w:rFonts w:eastAsiaTheme="majorEastAsia"/>
+                <w:color w:val="000000" w:themeColor="text1"/>
+                <w:sz w:val="24"/>
+                <w:szCs w:val="24"/>
+              </w:rPr>
+            </w:pPr>
+          </w:p>
+          <w:p>
+            <w:pPr>
+              <w:jc w:val="both"/>
+              <w:rPr>
+                <w:rFonts w:eastAsiaTheme="majorEastAsia"/>
+                <w:color w:val="000000" w:themeColor="text1"/>
+                <w:sz w:val="24"/>
+                <w:szCs w:val="24"/>
+              </w:rPr>
+            </w:pPr>
+            <w:r>
+              <w:rPr>
+                <w:rFonts w:eastAsiaTheme="majorEastAsia"/>
+                <w:color w:val="000000" w:themeColor="text1"/>
+                <w:sz w:val="24"/>
+                <w:szCs w:val="24"/>
+              </w:rPr>
+              <w:t>Además, hemos identificado la necesidad de asignar nuevas actividades relacionadas con la optimización de la interfaz de usuario y la documentación técnica del proyecto. Estas nuevas tareas serán asignadas a miembros con experiencia específica en estas áreas, lo que nos permitirá abordar de manera más eficiente los desafíos actuales y asegurar que el proyecto avance conforme a los objetivos establecidos.</w:t>
+            </w:r>
           </w:p>
           <w:p>
             <w:pPr>
@@ -1090,7 +1364,7 @@
     </w:p>
     <w:tbl>
       <w:tblPr>
-        <w:tblStyle w:val="Tablaconcuadrcula"/>
+        <w:tblStyle w:val="TableGrid"/>
         <w:tblW w:w="0" w:type="auto"/>
         <w:tblBorders>
           <w:top w:val="single" w:sz="4" w:space="0" w:color="BFBFBF" w:themeColor="background1" w:themeShade="BF"/>
@@ -1139,10 +1413,18 @@
                 <w:sz w:val="24"/>
                 <w:szCs w:val="24"/>
               </w:rPr>
-              <w:t>. APT  grupal</w:t>
+              <w:t xml:space="preserve">. </w:t>
             </w:r>
-            <w:bookmarkStart w:id="0" w:name="_GoBack"/>
-            <w:bookmarkEnd w:id="0"/>
+            <w:proofErr w:type="gramStart"/>
+            <w:r>
+              <w:rPr>
+                <w:rFonts w:eastAsiaTheme="majorEastAsia"/>
+                <w:sz w:val="24"/>
+                <w:szCs w:val="24"/>
+              </w:rPr>
+              <w:t>APT  grupal</w:t>
+            </w:r>
+            <w:proofErr w:type="gramEnd"/>
           </w:p>
         </w:tc>
       </w:tr>
@@ -1161,6 +1443,10 @@
               <w:jc w:val="both"/>
               <w:rPr>
                 <w:rFonts w:eastAsiaTheme="majorEastAsia"/>
+                <w:b/>
+                <w:bCs/>
+                <w:i/>
+                <w:iCs/>
                 <w:color w:val="767171" w:themeColor="background2" w:themeShade="80"/>
                 <w:sz w:val="24"/>
                 <w:szCs w:val="24"/>
@@ -1169,6 +1455,10 @@
             <w:r>
               <w:rPr>
                 <w:rFonts w:eastAsiaTheme="majorEastAsia"/>
+                <w:b/>
+                <w:bCs/>
+                <w:i/>
+                <w:iCs/>
                 <w:sz w:val="24"/>
                 <w:szCs w:val="24"/>
               </w:rPr>
@@ -1180,7 +1470,7 @@
               <w:jc w:val="both"/>
               <w:rPr>
                 <w:rFonts w:eastAsiaTheme="majorEastAsia"/>
-                <w:color w:val="767171" w:themeColor="background2" w:themeShade="80"/>
+                <w:color w:val="000000" w:themeColor="text1"/>
                 <w:sz w:val="24"/>
                 <w:szCs w:val="24"/>
               </w:rPr>
@@ -1191,7 +1481,27 @@
               <w:jc w:val="both"/>
               <w:rPr>
                 <w:rFonts w:eastAsiaTheme="majorEastAsia"/>
-                <w:color w:val="767171" w:themeColor="background2" w:themeShade="80"/>
+                <w:color w:val="000000" w:themeColor="text1"/>
+                <w:sz w:val="24"/>
+                <w:szCs w:val="24"/>
+              </w:rPr>
+            </w:pPr>
+            <w:r>
+              <w:rPr>
+                <w:rFonts w:eastAsiaTheme="majorEastAsia"/>
+                <w:color w:val="000000" w:themeColor="text1"/>
+                <w:sz w:val="24"/>
+                <w:szCs w:val="24"/>
+              </w:rPr>
+              <w:t>Evaluamos que el trabajo en grupo ha sido altamente eficiente y colaborativo. Los aspectos positivos incluyen una comunicación fluida entre los miembros, una distribución equitativa de las tareas y un fuerte compromiso de todos para alcanzar los objetivos del proyecto. La implementación de la metodología Scrum ha facilitado la coordinación y el seguimiento de las actividades, permitiendo adaptarnos rápidamente a los cambios y resolver problemas de manera conjunta.</w:t>
+            </w:r>
+          </w:p>
+          <w:p>
+            <w:pPr>
+              <w:jc w:val="both"/>
+              <w:rPr>
+                <w:rFonts w:eastAsiaTheme="majorEastAsia"/>
+                <w:color w:val="000000" w:themeColor="text1"/>
                 <w:sz w:val="24"/>
                 <w:szCs w:val="24"/>
               </w:rPr>
@@ -1201,50 +1511,45 @@
             <w:pPr>
               <w:jc w:val="both"/>
               <w:rPr>
-                <w:rFonts w:eastAsiaTheme="majorEastAsia"/>
-                <w:color w:val="767171" w:themeColor="background2" w:themeShade="80"/>
-                <w:sz w:val="24"/>
-                <w:szCs w:val="24"/>
-              </w:rPr>
-            </w:pPr>
-          </w:p>
-          <w:p>
-            <w:pPr>
-              <w:jc w:val="both"/>
-              <w:rPr>
-                <w:rFonts w:eastAsiaTheme="majorEastAsia"/>
-                <w:color w:val="767171" w:themeColor="background2" w:themeShade="80"/>
-                <w:sz w:val="24"/>
-                <w:szCs w:val="24"/>
-              </w:rPr>
-            </w:pPr>
-          </w:p>
-          <w:p>
-            <w:pPr>
-              <w:jc w:val="both"/>
-              <w:rPr>
                 <w:rFonts w:ascii="Calibri" w:hAnsi="Calibri"/>
                 <w:b/>
                 <w:bCs/>
                 <w:color w:val="1F4E79" w:themeColor="accent1" w:themeShade="80"/>
               </w:rPr>
             </w:pPr>
+            <w:r>
+              <w:rPr>
+                <w:rFonts w:eastAsiaTheme="majorEastAsia"/>
+                <w:color w:val="000000" w:themeColor="text1"/>
+                <w:sz w:val="24"/>
+                <w:szCs w:val="24"/>
+              </w:rPr>
+              <w:t xml:space="preserve">Sin embargo, identificamos áreas de mejora en la gestión del tiempo durante las reuniones, ya que a veces se prolongan más de lo previsto, lo que puede afectar la productividad. Además, podríamos mejorar la asignación de responsabilidades específicas para asegurar que cada miembro tenga claridad sobre sus roles y expectativas. Fomentar una mayor </w:t>
+            </w:r>
+            <w:proofErr w:type="gramStart"/>
+            <w:r>
+              <w:rPr>
+                <w:rFonts w:eastAsiaTheme="majorEastAsia"/>
+                <w:color w:val="000000" w:themeColor="text1"/>
+                <w:sz w:val="24"/>
+                <w:szCs w:val="24"/>
+              </w:rPr>
+              <w:t>participación activa</w:t>
+            </w:r>
+            <w:proofErr w:type="gramEnd"/>
+            <w:r>
+              <w:rPr>
+                <w:rFonts w:eastAsiaTheme="majorEastAsia"/>
+                <w:color w:val="000000" w:themeColor="text1"/>
+                <w:sz w:val="24"/>
+                <w:szCs w:val="24"/>
+              </w:rPr>
+              <w:t xml:space="preserve"> de todos en las discusiones también puede contribuir a generar ideas más innovadoras y soluciones más efectivas.</w:t>
+            </w:r>
           </w:p>
         </w:tc>
       </w:tr>
     </w:tbl>
-    <w:p>
-      <w:pPr>
-        <w:spacing w:after="0" w:line="360" w:lineRule="auto"/>
-        <w:jc w:val="both"/>
-        <w:rPr>
-          <w:color w:val="595959" w:themeColor="text1" w:themeTint="A6"/>
-          <w:sz w:val="24"/>
-          <w:szCs w:val="24"/>
-          <w:lang w:eastAsia="ja-JP"/>
-        </w:rPr>
-      </w:pPr>
-    </w:p>
     <w:p>
       <w:pPr>
         <w:spacing w:after="0" w:line="360" w:lineRule="auto"/>
@@ -1272,7 +1577,7 @@
 </file>
 
 <file path=word/endnotes.xml><?xml version="1.0" encoding="utf-8"?>
-<w:endnotes xmlns:wpc="http://schemas.microsoft.com/office/word/2010/wordprocessingCanvas" xmlns:cx="http://schemas.microsoft.com/office/drawing/2014/chartex" xmlns:mc="http://schemas.openxmlformats.org/markup-compatibility/2006" xmlns:o="urn:schemas-microsoft-com:office:office" xmlns:r="http://schemas.openxmlformats.org/officeDocument/2006/relationships" xmlns:m="http://schemas.openxmlformats.org/officeDocument/2006/math" xmlns:v="urn:schemas-microsoft-com:vml" xmlns:wp14="http://schemas.microsoft.com/office/word/2010/wordprocessingDrawing" xmlns:wp="http://schemas.openxmlformats.org/drawingml/2006/wordprocessingDrawing" xmlns:w10="urn:schemas-microsoft-com:office:word" xmlns:w="http://schemas.openxmlformats.org/wordprocessingml/2006/main" xmlns:w14="http://schemas.microsoft.com/office/word/2010/wordml" xmlns:w15="http://schemas.microsoft.com/office/word/2012/wordml" xmlns:w16se="http://schemas.microsoft.com/office/word/2015/wordml/symex" xmlns:wpg="http://schemas.microsoft.com/office/word/2010/wordprocessingGroup" xmlns:wpi="http://schemas.microsoft.com/office/word/2010/wordprocessingInk" xmlns:wne="http://schemas.microsoft.com/office/word/2006/wordml" xmlns:wps="http://schemas.microsoft.com/office/word/2010/wordprocessingShape" mc:Ignorable="w14 w15 w16se wp14">
+<w:endnotes xmlns:wpc="http://schemas.microsoft.com/office/word/2010/wordprocessingCanvas" xmlns:cx="http://schemas.microsoft.com/office/drawing/2014/chartex" xmlns:cx1="http://schemas.microsoft.com/office/drawing/2015/9/8/chartex" xmlns:cx2="http://schemas.microsoft.com/office/drawing/2015/10/21/chartex" xmlns:cx3="http://schemas.microsoft.com/office/drawing/2016/5/9/chartex" xmlns:cx4="http://schemas.microsoft.com/office/drawing/2016/5/10/chartex" xmlns:cx5="http://schemas.microsoft.com/office/drawing/2016/5/11/chartex" xmlns:cx6="http://schemas.microsoft.com/office/drawing/2016/5/12/chartex" xmlns:cx7="http://schemas.microsoft.com/office/drawing/2016/5/13/chartex" xmlns:cx8="http://schemas.microsoft.com/office/drawing/2016/5/14/chartex" xmlns:mc="http://schemas.openxmlformats.org/markup-compatibility/2006" xmlns:aink="http://schemas.microsoft.com/office/drawing/2016/ink" xmlns:am3d="http://schemas.microsoft.com/office/drawing/2017/model3d" xmlns:o="urn:schemas-microsoft-com:office:office" xmlns:oel="http://schemas.microsoft.com/office/2019/extlst" xmlns:r="http://schemas.openxmlformats.org/officeDocument/2006/relationships" xmlns:m="http://schemas.openxmlformats.org/officeDocument/2006/math" xmlns:v="urn:schemas-microsoft-com:vml" xmlns:wp14="http://schemas.microsoft.com/office/word/2010/wordprocessingDrawing" xmlns:wp="http://schemas.openxmlformats.org/drawingml/2006/wordprocessingDrawing" xmlns:w10="urn:schemas-microsoft-com:office:word" xmlns:w="http://schemas.openxmlformats.org/wordprocessingml/2006/main" xmlns:w14="http://schemas.microsoft.com/office/word/2010/wordml" xmlns:w15="http://schemas.microsoft.com/office/word/2012/wordml" xmlns:w16cex="http://schemas.microsoft.com/office/word/2018/wordml/cex" xmlns:w16cid="http://schemas.microsoft.com/office/word/2016/wordml/cid" xmlns:w16="http://schemas.microsoft.com/office/word/2018/wordml" xmlns:w16du="http://schemas.microsoft.com/office/word/2023/wordml/word16du" xmlns:w16sdtdh="http://schemas.microsoft.com/office/word/2020/wordml/sdtdatahash" xmlns:w16se="http://schemas.microsoft.com/office/word/2015/wordml/symex" xmlns:wpg="http://schemas.microsoft.com/office/word/2010/wordprocessingGroup" xmlns:wpi="http://schemas.microsoft.com/office/word/2010/wordprocessingInk" xmlns:wne="http://schemas.microsoft.com/office/word/2006/wordml" xmlns:wps="http://schemas.microsoft.com/office/word/2010/wordprocessingShape" mc:Ignorable="w14 w15 w16se w16cid w16 w16cex w16sdtdh w16du wp14">
   <w:endnote w:type="separator" w:id="-1">
     <w:p>
       <w:pPr>
@@ -1297,7 +1602,7 @@
 </file>
 
 <file path=word/footer1.xml><?xml version="1.0" encoding="utf-8"?>
-<w:ftr xmlns:wpc="http://schemas.microsoft.com/office/word/2010/wordprocessingCanvas" xmlns:cx="http://schemas.microsoft.com/office/drawing/2014/chartex" xmlns:mc="http://schemas.openxmlformats.org/markup-compatibility/2006" xmlns:o="urn:schemas-microsoft-com:office:office" xmlns:r="http://schemas.openxmlformats.org/officeDocument/2006/relationships" xmlns:m="http://schemas.openxmlformats.org/officeDocument/2006/math" xmlns:v="urn:schemas-microsoft-com:vml" xmlns:wp14="http://schemas.microsoft.com/office/word/2010/wordprocessingDrawing" xmlns:wp="http://schemas.openxmlformats.org/drawingml/2006/wordprocessingDrawing" xmlns:w10="urn:schemas-microsoft-com:office:word" xmlns:w="http://schemas.openxmlformats.org/wordprocessingml/2006/main" xmlns:w14="http://schemas.microsoft.com/office/word/2010/wordml" xmlns:w15="http://schemas.microsoft.com/office/word/2012/wordml" xmlns:w16se="http://schemas.microsoft.com/office/word/2015/wordml/symex" xmlns:wpg="http://schemas.microsoft.com/office/word/2010/wordprocessingGroup" xmlns:wpi="http://schemas.microsoft.com/office/word/2010/wordprocessingInk" xmlns:wne="http://schemas.microsoft.com/office/word/2006/wordml" xmlns:wps="http://schemas.microsoft.com/office/word/2010/wordprocessingShape" mc:Ignorable="w14 w15 w16se wp14">
+<w:ftr xmlns:wpc="http://schemas.microsoft.com/office/word/2010/wordprocessingCanvas" xmlns:cx="http://schemas.microsoft.com/office/drawing/2014/chartex" xmlns:cx1="http://schemas.microsoft.com/office/drawing/2015/9/8/chartex" xmlns:cx2="http://schemas.microsoft.com/office/drawing/2015/10/21/chartex" xmlns:cx3="http://schemas.microsoft.com/office/drawing/2016/5/9/chartex" xmlns:cx4="http://schemas.microsoft.com/office/drawing/2016/5/10/chartex" xmlns:cx5="http://schemas.microsoft.com/office/drawing/2016/5/11/chartex" xmlns:cx6="http://schemas.microsoft.com/office/drawing/2016/5/12/chartex" xmlns:cx7="http://schemas.microsoft.com/office/drawing/2016/5/13/chartex" xmlns:cx8="http://schemas.microsoft.com/office/drawing/2016/5/14/chartex" xmlns:mc="http://schemas.openxmlformats.org/markup-compatibility/2006" xmlns:aink="http://schemas.microsoft.com/office/drawing/2016/ink" xmlns:am3d="http://schemas.microsoft.com/office/drawing/2017/model3d" xmlns:o="urn:schemas-microsoft-com:office:office" xmlns:oel="http://schemas.microsoft.com/office/2019/extlst" xmlns:r="http://schemas.openxmlformats.org/officeDocument/2006/relationships" xmlns:m="http://schemas.openxmlformats.org/officeDocument/2006/math" xmlns:v="urn:schemas-microsoft-com:vml" xmlns:wp14="http://schemas.microsoft.com/office/word/2010/wordprocessingDrawing" xmlns:wp="http://schemas.openxmlformats.org/drawingml/2006/wordprocessingDrawing" xmlns:w10="urn:schemas-microsoft-com:office:word" xmlns:w="http://schemas.openxmlformats.org/wordprocessingml/2006/main" xmlns:w14="http://schemas.microsoft.com/office/word/2010/wordml" xmlns:w15="http://schemas.microsoft.com/office/word/2012/wordml" xmlns:w16cex="http://schemas.microsoft.com/office/word/2018/wordml/cex" xmlns:w16cid="http://schemas.microsoft.com/office/word/2016/wordml/cid" xmlns:w16="http://schemas.microsoft.com/office/word/2018/wordml" xmlns:w16du="http://schemas.microsoft.com/office/word/2023/wordml/word16du" xmlns:w16sdtdh="http://schemas.microsoft.com/office/word/2020/wordml/sdtdatahash" xmlns:w16se="http://schemas.microsoft.com/office/word/2015/wordml/symex" xmlns:wpg="http://schemas.microsoft.com/office/word/2010/wordprocessingGroup" xmlns:wpi="http://schemas.microsoft.com/office/word/2010/wordprocessingInk" xmlns:wne="http://schemas.microsoft.com/office/word/2006/wordml" xmlns:wps="http://schemas.microsoft.com/office/word/2010/wordprocessingShape" mc:Ignorable="w14 w15 w16se w16cid w16 w16cex w16sdtdh w16du wp14">
   <w:sdt>
     <w:sdtPr>
       <w:id w:val="-937982979"/>
@@ -1306,11 +1611,10 @@
         <w:docPartUnique/>
       </w:docPartObj>
     </w:sdtPr>
-    <w:sdtEndPr/>
     <w:sdtContent>
       <w:p>
         <w:pPr>
-          <w:pStyle w:val="Piedepgina"/>
+          <w:pStyle w:val="Footer"/>
         </w:pPr>
         <w:r>
           <w:rPr>
@@ -1518,7 +1822,7 @@
             </mc:Choice>
             <mc:Fallback>
               <w:pict>
-                <v:group w14:anchorId="51D00065" id="Grupo 32" o:spid="_x0000_s1026" style="position:absolute;margin-left:0;margin-top:0;width:610.5pt;height:15pt;z-index:251659264;mso-width-percent:1000;mso-position-horizontal:center;mso-position-horizontal-relative:page;mso-position-vertical:center;mso-position-vertical-relative:bottom-margin-area;mso-width-percent:1000" coordorigin=",14970" coordsize="12255,300" o:gfxdata="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">
+                <v:group w14:anchorId="51D00065" id="Grupo 32" o:spid="_x0000_s1026" style="position:absolute;margin-left:0;margin-top:0;width:610.5pt;height:15pt;z-index:251659264;mso-width-percent:1000;mso-position-horizontal:center;mso-position-horizontal-relative:page;mso-position-vertical:center;mso-position-vertical-relative:bottom-margin-area;mso-width-percent:1000" coordorigin=",14970" coordsize="12255,300" o:gfxdata="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">
                   <v:shapetype id="_x0000_t202" coordsize="21600,21600" o:spt="202" path="m,l,21600r21600,l21600,xe">
                     <v:stroke joinstyle="miter"/>
                     <v:path gradientshapeok="t" o:connecttype="rect"/>
@@ -1585,7 +1889,7 @@
 </file>
 
 <file path=word/footnotes.xml><?xml version="1.0" encoding="utf-8"?>
-<w:footnotes xmlns:wpc="http://schemas.microsoft.com/office/word/2010/wordprocessingCanvas" xmlns:cx="http://schemas.microsoft.com/office/drawing/2014/chartex" xmlns:mc="http://schemas.openxmlformats.org/markup-compatibility/2006" xmlns:o="urn:schemas-microsoft-com:office:office" xmlns:r="http://schemas.openxmlformats.org/officeDocument/2006/relationships" xmlns:m="http://schemas.openxmlformats.org/officeDocument/2006/math" xmlns:v="urn:schemas-microsoft-com:vml" xmlns:wp14="http://schemas.microsoft.com/office/word/2010/wordprocessingDrawing" xmlns:wp="http://schemas.openxmlformats.org/drawingml/2006/wordprocessingDrawing" xmlns:w10="urn:schemas-microsoft-com:office:word" xmlns:w="http://schemas.openxmlformats.org/wordprocessingml/2006/main" xmlns:w14="http://schemas.microsoft.com/office/word/2010/wordml" xmlns:w15="http://schemas.microsoft.com/office/word/2012/wordml" xmlns:w16se="http://schemas.microsoft.com/office/word/2015/wordml/symex" xmlns:wpg="http://schemas.microsoft.com/office/word/2010/wordprocessingGroup" xmlns:wpi="http://schemas.microsoft.com/office/word/2010/wordprocessingInk" xmlns:wne="http://schemas.microsoft.com/office/word/2006/wordml" xmlns:wps="http://schemas.microsoft.com/office/word/2010/wordprocessingShape" mc:Ignorable="w14 w15 w16se wp14">
+<w:footnotes xmlns:wpc="http://schemas.microsoft.com/office/word/2010/wordprocessingCanvas" xmlns:cx="http://schemas.microsoft.com/office/drawing/2014/chartex" xmlns:cx1="http://schemas.microsoft.com/office/drawing/2015/9/8/chartex" xmlns:cx2="http://schemas.microsoft.com/office/drawing/2015/10/21/chartex" xmlns:cx3="http://schemas.microsoft.com/office/drawing/2016/5/9/chartex" xmlns:cx4="http://schemas.microsoft.com/office/drawing/2016/5/10/chartex" xmlns:cx5="http://schemas.microsoft.com/office/drawing/2016/5/11/chartex" xmlns:cx6="http://schemas.microsoft.com/office/drawing/2016/5/12/chartex" xmlns:cx7="http://schemas.microsoft.com/office/drawing/2016/5/13/chartex" xmlns:cx8="http://schemas.microsoft.com/office/drawing/2016/5/14/chartex" xmlns:mc="http://schemas.openxmlformats.org/markup-compatibility/2006" xmlns:aink="http://schemas.microsoft.com/office/drawing/2016/ink" xmlns:am3d="http://schemas.microsoft.com/office/drawing/2017/model3d" xmlns:o="urn:schemas-microsoft-com:office:office" xmlns:oel="http://schemas.microsoft.com/office/2019/extlst" xmlns:r="http://schemas.openxmlformats.org/officeDocument/2006/relationships" xmlns:m="http://schemas.openxmlformats.org/officeDocument/2006/math" xmlns:v="urn:schemas-microsoft-com:vml" xmlns:wp14="http://schemas.microsoft.com/office/word/2010/wordprocessingDrawing" xmlns:wp="http://schemas.openxmlformats.org/drawingml/2006/wordprocessingDrawing" xmlns:w10="urn:schemas-microsoft-com:office:word" xmlns:w="http://schemas.openxmlformats.org/wordprocessingml/2006/main" xmlns:w14="http://schemas.microsoft.com/office/word/2010/wordml" xmlns:w15="http://schemas.microsoft.com/office/word/2012/wordml" xmlns:w16cex="http://schemas.microsoft.com/office/word/2018/wordml/cex" xmlns:w16cid="http://schemas.microsoft.com/office/word/2016/wordml/cid" xmlns:w16="http://schemas.microsoft.com/office/word/2018/wordml" xmlns:w16du="http://schemas.microsoft.com/office/word/2023/wordml/word16du" xmlns:w16sdtdh="http://schemas.microsoft.com/office/word/2020/wordml/sdtdatahash" xmlns:w16se="http://schemas.microsoft.com/office/word/2015/wordml/symex" xmlns:wpg="http://schemas.microsoft.com/office/word/2010/wordprocessingGroup" xmlns:wpi="http://schemas.microsoft.com/office/word/2010/wordprocessingInk" xmlns:wne="http://schemas.microsoft.com/office/word/2006/wordml" xmlns:wps="http://schemas.microsoft.com/office/word/2010/wordprocessingShape" mc:Ignorable="w14 w15 w16se w16cid w16 w16cex w16sdtdh w16du wp14">
   <w:footnote w:type="separator" w:id="-1">
     <w:p>
       <w:pPr>
@@ -1610,10 +1914,10 @@
 </file>
 
 <file path=word/header1.xml><?xml version="1.0" encoding="utf-8"?>
-<w:hdr xmlns:wpc="http://schemas.microsoft.com/office/word/2010/wordprocessingCanvas" xmlns:cx="http://schemas.microsoft.com/office/drawing/2014/chartex" xmlns:mc="http://schemas.openxmlformats.org/markup-compatibility/2006" xmlns:o="urn:schemas-microsoft-com:office:office" xmlns:r="http://schemas.openxmlformats.org/officeDocument/2006/relationships" xmlns:m="http://schemas.openxmlformats.org/officeDocument/2006/math" xmlns:v="urn:schemas-microsoft-com:vml" xmlns:wp14="http://schemas.microsoft.com/office/word/2010/wordprocessingDrawing" xmlns:wp="http://schemas.openxmlformats.org/drawingml/2006/wordprocessingDrawing" xmlns:w10="urn:schemas-microsoft-com:office:word" xmlns:w="http://schemas.openxmlformats.org/wordprocessingml/2006/main" xmlns:w14="http://schemas.microsoft.com/office/word/2010/wordml" xmlns:w15="http://schemas.microsoft.com/office/word/2012/wordml" xmlns:w16se="http://schemas.microsoft.com/office/word/2015/wordml/symex" xmlns:wpg="http://schemas.microsoft.com/office/word/2010/wordprocessingGroup" xmlns:wpi="http://schemas.microsoft.com/office/word/2010/wordprocessingInk" xmlns:wne="http://schemas.microsoft.com/office/word/2006/wordml" xmlns:wps="http://schemas.microsoft.com/office/word/2010/wordprocessingShape" mc:Ignorable="w14 w15 w16se wp14">
+<w:hdr xmlns:wpc="http://schemas.microsoft.com/office/word/2010/wordprocessingCanvas" xmlns:cx="http://schemas.microsoft.com/office/drawing/2014/chartex" xmlns:cx1="http://schemas.microsoft.com/office/drawing/2015/9/8/chartex" xmlns:cx2="http://schemas.microsoft.com/office/drawing/2015/10/21/chartex" xmlns:cx3="http://schemas.microsoft.com/office/drawing/2016/5/9/chartex" xmlns:cx4="http://schemas.microsoft.com/office/drawing/2016/5/10/chartex" xmlns:cx5="http://schemas.microsoft.com/office/drawing/2016/5/11/chartex" xmlns:cx6="http://schemas.microsoft.com/office/drawing/2016/5/12/chartex" xmlns:cx7="http://schemas.microsoft.com/office/drawing/2016/5/13/chartex" xmlns:cx8="http://schemas.microsoft.com/office/drawing/2016/5/14/chartex" xmlns:mc="http://schemas.openxmlformats.org/markup-compatibility/2006" xmlns:aink="http://schemas.microsoft.com/office/drawing/2016/ink" xmlns:am3d="http://schemas.microsoft.com/office/drawing/2017/model3d" xmlns:o="urn:schemas-microsoft-com:office:office" xmlns:oel="http://schemas.microsoft.com/office/2019/extlst" xmlns:r="http://schemas.openxmlformats.org/officeDocument/2006/relationships" xmlns:m="http://schemas.openxmlformats.org/officeDocument/2006/math" xmlns:v="urn:schemas-microsoft-com:vml" xmlns:wp14="http://schemas.microsoft.com/office/word/2010/wordprocessingDrawing" xmlns:wp="http://schemas.openxmlformats.org/drawingml/2006/wordprocessingDrawing" xmlns:w10="urn:schemas-microsoft-com:office:word" xmlns:w="http://schemas.openxmlformats.org/wordprocessingml/2006/main" xmlns:w14="http://schemas.microsoft.com/office/word/2010/wordml" xmlns:w15="http://schemas.microsoft.com/office/word/2012/wordml" xmlns:w16cex="http://schemas.microsoft.com/office/word/2018/wordml/cex" xmlns:w16cid="http://schemas.microsoft.com/office/word/2016/wordml/cid" xmlns:w16="http://schemas.microsoft.com/office/word/2018/wordml" xmlns:w16du="http://schemas.microsoft.com/office/word/2023/wordml/word16du" xmlns:w16sdtdh="http://schemas.microsoft.com/office/word/2020/wordml/sdtdatahash" xmlns:w16se="http://schemas.microsoft.com/office/word/2015/wordml/symex" xmlns:wpg="http://schemas.microsoft.com/office/word/2010/wordprocessingGroup" xmlns:wpi="http://schemas.microsoft.com/office/word/2010/wordprocessingInk" xmlns:wne="http://schemas.microsoft.com/office/word/2006/wordml" xmlns:wps="http://schemas.microsoft.com/office/word/2010/wordprocessingShape" mc:Ignorable="w14 w15 w16se w16cid w16 w16cex w16sdtdh w16du wp14">
   <w:tbl>
     <w:tblPr>
-      <w:tblStyle w:val="Tablaconcuadrcula"/>
+      <w:tblStyle w:val="TableGrid"/>
       <w:tblW w:w="9923" w:type="dxa"/>
       <w:tblLook w:val="04A0" w:firstRow="1" w:lastRow="0" w:firstColumn="1" w:lastColumn="0" w:noHBand="0" w:noVBand="1"/>
     </w:tblPr>
@@ -1775,7 +2079,7 @@
   </w:tbl>
   <w:p>
     <w:pPr>
-      <w:pStyle w:val="Encabezado"/>
+      <w:pStyle w:val="Header"/>
       <w:tabs>
         <w:tab w:val="clear" w:pos="4419"/>
         <w:tab w:val="clear" w:pos="8838"/>
@@ -1790,10 +2094,10 @@
 </file>
 
 <file path=word/header2.xml><?xml version="1.0" encoding="utf-8"?>
-<w:hdr xmlns:wpc="http://schemas.microsoft.com/office/word/2010/wordprocessingCanvas" xmlns:cx="http://schemas.microsoft.com/office/drawing/2014/chartex" xmlns:mc="http://schemas.openxmlformats.org/markup-compatibility/2006" xmlns:o="urn:schemas-microsoft-com:office:office" xmlns:r="http://schemas.openxmlformats.org/officeDocument/2006/relationships" xmlns:m="http://schemas.openxmlformats.org/officeDocument/2006/math" xmlns:v="urn:schemas-microsoft-com:vml" xmlns:wp14="http://schemas.microsoft.com/office/word/2010/wordprocessingDrawing" xmlns:wp="http://schemas.openxmlformats.org/drawingml/2006/wordprocessingDrawing" xmlns:w10="urn:schemas-microsoft-com:office:word" xmlns:w="http://schemas.openxmlformats.org/wordprocessingml/2006/main" xmlns:w14="http://schemas.microsoft.com/office/word/2010/wordml" xmlns:w15="http://schemas.microsoft.com/office/word/2012/wordml" xmlns:w16se="http://schemas.microsoft.com/office/word/2015/wordml/symex" xmlns:wpg="http://schemas.microsoft.com/office/word/2010/wordprocessingGroup" xmlns:wpi="http://schemas.microsoft.com/office/word/2010/wordprocessingInk" xmlns:wne="http://schemas.microsoft.com/office/word/2006/wordml" xmlns:wps="http://schemas.microsoft.com/office/word/2010/wordprocessingShape" mc:Ignorable="w14 w15 w16se wp14">
+<w:hdr xmlns:wpc="http://schemas.microsoft.com/office/word/2010/wordprocessingCanvas" xmlns:cx="http://schemas.microsoft.com/office/drawing/2014/chartex" xmlns:cx1="http://schemas.microsoft.com/office/drawing/2015/9/8/chartex" xmlns:cx2="http://schemas.microsoft.com/office/drawing/2015/10/21/chartex" xmlns:cx3="http://schemas.microsoft.com/office/drawing/2016/5/9/chartex" xmlns:cx4="http://schemas.microsoft.com/office/drawing/2016/5/10/chartex" xmlns:cx5="http://schemas.microsoft.com/office/drawing/2016/5/11/chartex" xmlns:cx6="http://schemas.microsoft.com/office/drawing/2016/5/12/chartex" xmlns:cx7="http://schemas.microsoft.com/office/drawing/2016/5/13/chartex" xmlns:cx8="http://schemas.microsoft.com/office/drawing/2016/5/14/chartex" xmlns:mc="http://schemas.openxmlformats.org/markup-compatibility/2006" xmlns:aink="http://schemas.microsoft.com/office/drawing/2016/ink" xmlns:am3d="http://schemas.microsoft.com/office/drawing/2017/model3d" xmlns:o="urn:schemas-microsoft-com:office:office" xmlns:oel="http://schemas.microsoft.com/office/2019/extlst" xmlns:r="http://schemas.openxmlformats.org/officeDocument/2006/relationships" xmlns:m="http://schemas.openxmlformats.org/officeDocument/2006/math" xmlns:v="urn:schemas-microsoft-com:vml" xmlns:wp14="http://schemas.microsoft.com/office/word/2010/wordprocessingDrawing" xmlns:wp="http://schemas.openxmlformats.org/drawingml/2006/wordprocessingDrawing" xmlns:w10="urn:schemas-microsoft-com:office:word" xmlns:w="http://schemas.openxmlformats.org/wordprocessingml/2006/main" xmlns:w14="http://schemas.microsoft.com/office/word/2010/wordml" xmlns:w15="http://schemas.microsoft.com/office/word/2012/wordml" xmlns:w16cex="http://schemas.microsoft.com/office/word/2018/wordml/cex" xmlns:w16cid="http://schemas.microsoft.com/office/word/2016/wordml/cid" xmlns:w16="http://schemas.microsoft.com/office/word/2018/wordml" xmlns:w16du="http://schemas.microsoft.com/office/word/2023/wordml/word16du" xmlns:w16sdtdh="http://schemas.microsoft.com/office/word/2020/wordml/sdtdatahash" xmlns:w16se="http://schemas.microsoft.com/office/word/2015/wordml/symex" xmlns:wpg="http://schemas.microsoft.com/office/word/2010/wordprocessingGroup" xmlns:wpi="http://schemas.microsoft.com/office/word/2010/wordprocessingInk" xmlns:wne="http://schemas.microsoft.com/office/word/2006/wordml" xmlns:wps="http://schemas.microsoft.com/office/word/2010/wordprocessingShape" mc:Ignorable="w14 w15 w16se w16cid w16 w16cex w16sdtdh w16du wp14">
   <w:tbl>
     <w:tblPr>
-      <w:tblStyle w:val="Tablaconcuadrcula"/>
+      <w:tblStyle w:val="TableGrid"/>
       <w:tblW w:w="0" w:type="auto"/>
       <w:tblLook w:val="04A0" w:firstRow="1" w:lastRow="0" w:firstColumn="1" w:lastColumn="0" w:noHBand="0" w:noVBand="1"/>
     </w:tblPr>
@@ -2057,7 +2361,7 @@
   </w:tbl>
   <w:p>
     <w:pPr>
-      <w:pStyle w:val="Encabezado"/>
+      <w:pStyle w:val="Header"/>
       <w:jc w:val="right"/>
     </w:pPr>
   </w:p>
@@ -2065,7 +2369,7 @@
 </file>
 
 <file path=word/numbering.xml><?xml version="1.0" encoding="utf-8"?>
-<w:numbering xmlns:wpc="http://schemas.microsoft.com/office/word/2010/wordprocessingCanvas" xmlns:cx="http://schemas.microsoft.com/office/drawing/2014/chartex" xmlns:mc="http://schemas.openxmlformats.org/markup-compatibility/2006" xmlns:o="urn:schemas-microsoft-com:office:office" xmlns:r="http://schemas.openxmlformats.org/officeDocument/2006/relationships" xmlns:m="http://schemas.openxmlformats.org/officeDocument/2006/math" xmlns:v="urn:schemas-microsoft-com:vml" xmlns:wp14="http://schemas.microsoft.com/office/word/2010/wordprocessingDrawing" xmlns:wp="http://schemas.openxmlformats.org/drawingml/2006/wordprocessingDrawing" xmlns:w10="urn:schemas-microsoft-com:office:word" xmlns:w="http://schemas.openxmlformats.org/wordprocessingml/2006/main" xmlns:w14="http://schemas.microsoft.com/office/word/2010/wordml" xmlns:w15="http://schemas.microsoft.com/office/word/2012/wordml" xmlns:w16se="http://schemas.microsoft.com/office/word/2015/wordml/symex" xmlns:wpg="http://schemas.microsoft.com/office/word/2010/wordprocessingGroup" xmlns:wpi="http://schemas.microsoft.com/office/word/2010/wordprocessingInk" xmlns:wne="http://schemas.microsoft.com/office/word/2006/wordml" xmlns:wps="http://schemas.microsoft.com/office/word/2010/wordprocessingShape" mc:Ignorable="w14 w15 w16se wp14">
+<w:numbering xmlns:wpc="http://schemas.microsoft.com/office/word/2010/wordprocessingCanvas" xmlns:cx="http://schemas.microsoft.com/office/drawing/2014/chartex" xmlns:cx1="http://schemas.microsoft.com/office/drawing/2015/9/8/chartex" xmlns:cx2="http://schemas.microsoft.com/office/drawing/2015/10/21/chartex" xmlns:cx3="http://schemas.microsoft.com/office/drawing/2016/5/9/chartex" xmlns:cx4="http://schemas.microsoft.com/office/drawing/2016/5/10/chartex" xmlns:cx5="http://schemas.microsoft.com/office/drawing/2016/5/11/chartex" xmlns:cx6="http://schemas.microsoft.com/office/drawing/2016/5/12/chartex" xmlns:cx7="http://schemas.microsoft.com/office/drawing/2016/5/13/chartex" xmlns:cx8="http://schemas.microsoft.com/office/drawing/2016/5/14/chartex" xmlns:mc="http://schemas.openxmlformats.org/markup-compatibility/2006" xmlns:aink="http://schemas.microsoft.com/office/drawing/2016/ink" xmlns:am3d="http://schemas.microsoft.com/office/drawing/2017/model3d" xmlns:o="urn:schemas-microsoft-com:office:office" xmlns:oel="http://schemas.microsoft.com/office/2019/extlst" xmlns:r="http://schemas.openxmlformats.org/officeDocument/2006/relationships" xmlns:m="http://schemas.openxmlformats.org/officeDocument/2006/math" xmlns:v="urn:schemas-microsoft-com:vml" xmlns:wp14="http://schemas.microsoft.com/office/word/2010/wordprocessingDrawing" xmlns:wp="http://schemas.openxmlformats.org/drawingml/2006/wordprocessingDrawing" xmlns:w10="urn:schemas-microsoft-com:office:word" xmlns:w="http://schemas.openxmlformats.org/wordprocessingml/2006/main" xmlns:w14="http://schemas.microsoft.com/office/word/2010/wordml" xmlns:w15="http://schemas.microsoft.com/office/word/2012/wordml" xmlns:w16cex="http://schemas.microsoft.com/office/word/2018/wordml/cex" xmlns:w16cid="http://schemas.microsoft.com/office/word/2016/wordml/cid" xmlns:w16="http://schemas.microsoft.com/office/word/2018/wordml" xmlns:w16du="http://schemas.microsoft.com/office/word/2023/wordml/word16du" xmlns:w16sdtdh="http://schemas.microsoft.com/office/word/2020/wordml/sdtdatahash" xmlns:w16se="http://schemas.microsoft.com/office/word/2015/wordml/symex" xmlns:wpg="http://schemas.microsoft.com/office/word/2010/wordprocessingGroup" xmlns:wpi="http://schemas.microsoft.com/office/word/2010/wordprocessingInk" xmlns:wne="http://schemas.microsoft.com/office/word/2006/wordml" xmlns:wps="http://schemas.microsoft.com/office/word/2010/wordprocessingShape" mc:Ignorable="w14 w15 w16se w16cid w16 w16cex w16sdtdh w16du wp14">
   <w:abstractNum w:abstractNumId="0" w15:restartNumberingAfterBreak="0">
     <w:nsid w:val="049156A1"/>
     <w:multiLevelType w:val="hybridMultilevel"/>
@@ -6639,124 +6943,124 @@
       </w:rPr>
     </w:lvl>
   </w:abstractNum>
-  <w:num w:numId="1">
+  <w:num w:numId="1" w16cid:durableId="415175347">
     <w:abstractNumId w:val="3"/>
   </w:num>
-  <w:num w:numId="2">
+  <w:num w:numId="2" w16cid:durableId="1880362191">
     <w:abstractNumId w:val="8"/>
   </w:num>
-  <w:num w:numId="3">
+  <w:num w:numId="3" w16cid:durableId="2141486339">
     <w:abstractNumId w:val="12"/>
   </w:num>
-  <w:num w:numId="4">
+  <w:num w:numId="4" w16cid:durableId="1221399033">
     <w:abstractNumId w:val="28"/>
   </w:num>
-  <w:num w:numId="5">
+  <w:num w:numId="5" w16cid:durableId="405107835">
     <w:abstractNumId w:val="30"/>
   </w:num>
-  <w:num w:numId="6">
+  <w:num w:numId="6" w16cid:durableId="1796870686">
     <w:abstractNumId w:val="4"/>
   </w:num>
-  <w:num w:numId="7">
+  <w:num w:numId="7" w16cid:durableId="706755259">
     <w:abstractNumId w:val="11"/>
   </w:num>
-  <w:num w:numId="8">
+  <w:num w:numId="8" w16cid:durableId="486552427">
     <w:abstractNumId w:val="19"/>
   </w:num>
-  <w:num w:numId="9">
+  <w:num w:numId="9" w16cid:durableId="1834299323">
     <w:abstractNumId w:val="15"/>
   </w:num>
-  <w:num w:numId="10">
+  <w:num w:numId="10" w16cid:durableId="940986944">
     <w:abstractNumId w:val="9"/>
   </w:num>
-  <w:num w:numId="11">
+  <w:num w:numId="11" w16cid:durableId="209658171">
     <w:abstractNumId w:val="24"/>
   </w:num>
-  <w:num w:numId="12">
+  <w:num w:numId="12" w16cid:durableId="1155535754">
     <w:abstractNumId w:val="35"/>
   </w:num>
-  <w:num w:numId="13">
+  <w:num w:numId="13" w16cid:durableId="1784113306">
     <w:abstractNumId w:val="29"/>
   </w:num>
-  <w:num w:numId="14">
+  <w:num w:numId="14" w16cid:durableId="1217396905">
     <w:abstractNumId w:val="1"/>
   </w:num>
-  <w:num w:numId="15">
+  <w:num w:numId="15" w16cid:durableId="2120179028">
     <w:abstractNumId w:val="36"/>
   </w:num>
-  <w:num w:numId="16">
+  <w:num w:numId="16" w16cid:durableId="1395158558">
     <w:abstractNumId w:val="21"/>
   </w:num>
-  <w:num w:numId="17">
+  <w:num w:numId="17" w16cid:durableId="1125151101">
     <w:abstractNumId w:val="17"/>
   </w:num>
-  <w:num w:numId="18">
+  <w:num w:numId="18" w16cid:durableId="1781605095">
     <w:abstractNumId w:val="31"/>
   </w:num>
-  <w:num w:numId="19">
+  <w:num w:numId="19" w16cid:durableId="370422881">
     <w:abstractNumId w:val="10"/>
   </w:num>
-  <w:num w:numId="20">
+  <w:num w:numId="20" w16cid:durableId="1267545363">
     <w:abstractNumId w:val="39"/>
   </w:num>
-  <w:num w:numId="21">
+  <w:num w:numId="21" w16cid:durableId="436756295">
     <w:abstractNumId w:val="34"/>
   </w:num>
-  <w:num w:numId="22">
+  <w:num w:numId="22" w16cid:durableId="547764918">
     <w:abstractNumId w:val="13"/>
   </w:num>
-  <w:num w:numId="23">
+  <w:num w:numId="23" w16cid:durableId="672491527">
     <w:abstractNumId w:val="14"/>
   </w:num>
-  <w:num w:numId="24">
+  <w:num w:numId="24" w16cid:durableId="442462574">
     <w:abstractNumId w:val="5"/>
   </w:num>
-  <w:num w:numId="25">
+  <w:num w:numId="25" w16cid:durableId="1693142931">
     <w:abstractNumId w:val="16"/>
   </w:num>
-  <w:num w:numId="26">
+  <w:num w:numId="26" w16cid:durableId="2973066">
     <w:abstractNumId w:val="20"/>
   </w:num>
-  <w:num w:numId="27">
+  <w:num w:numId="27" w16cid:durableId="806362282">
     <w:abstractNumId w:val="23"/>
   </w:num>
-  <w:num w:numId="28">
+  <w:num w:numId="28" w16cid:durableId="1822693533">
     <w:abstractNumId w:val="0"/>
   </w:num>
-  <w:num w:numId="29">
+  <w:num w:numId="29" w16cid:durableId="1760175878">
     <w:abstractNumId w:val="18"/>
   </w:num>
-  <w:num w:numId="30">
+  <w:num w:numId="30" w16cid:durableId="7877071">
     <w:abstractNumId w:val="22"/>
   </w:num>
-  <w:num w:numId="31">
+  <w:num w:numId="31" w16cid:durableId="324091015">
     <w:abstractNumId w:val="2"/>
   </w:num>
-  <w:num w:numId="32">
+  <w:num w:numId="32" w16cid:durableId="613485620">
     <w:abstractNumId w:val="7"/>
   </w:num>
-  <w:num w:numId="33">
+  <w:num w:numId="33" w16cid:durableId="1501771599">
     <w:abstractNumId w:val="32"/>
   </w:num>
-  <w:num w:numId="34">
+  <w:num w:numId="34" w16cid:durableId="229659652">
     <w:abstractNumId w:val="38"/>
   </w:num>
-  <w:num w:numId="35">
+  <w:num w:numId="35" w16cid:durableId="301271186">
     <w:abstractNumId w:val="6"/>
   </w:num>
-  <w:num w:numId="36">
+  <w:num w:numId="36" w16cid:durableId="730349511">
     <w:abstractNumId w:val="25"/>
   </w:num>
-  <w:num w:numId="37">
+  <w:num w:numId="37" w16cid:durableId="7803247">
     <w:abstractNumId w:val="37"/>
   </w:num>
-  <w:num w:numId="38">
+  <w:num w:numId="38" w16cid:durableId="528763887">
     <w:abstractNumId w:val="27"/>
   </w:num>
-  <w:num w:numId="39">
+  <w:num w:numId="39" w16cid:durableId="1000693430">
     <w:abstractNumId w:val="26"/>
   </w:num>
-  <w:num w:numId="40">
+  <w:num w:numId="40" w16cid:durableId="346101571">
     <w:abstractNumId w:val="33"/>
   </w:num>
   <w:numIdMacAtCleanup w:val="18"/>
@@ -6764,7 +7068,7 @@
 </file>
 
 <file path=word/styles.xml><?xml version="1.0" encoding="utf-8"?>
-<w:styles xmlns:mc="http://schemas.openxmlformats.org/markup-compatibility/2006" xmlns:r="http://schemas.openxmlformats.org/officeDocument/2006/relationships" xmlns:w="http://schemas.openxmlformats.org/wordprocessingml/2006/main" xmlns:w14="http://schemas.microsoft.com/office/word/2010/wordml" xmlns:w15="http://schemas.microsoft.com/office/word/2012/wordml" xmlns:w16se="http://schemas.microsoft.com/office/word/2015/wordml/symex" mc:Ignorable="w14 w15 w16se">
+<w:styles xmlns:mc="http://schemas.openxmlformats.org/markup-compatibility/2006" xmlns:r="http://schemas.openxmlformats.org/officeDocument/2006/relationships" xmlns:w="http://schemas.openxmlformats.org/wordprocessingml/2006/main" xmlns:w14="http://schemas.microsoft.com/office/word/2010/wordml" xmlns:w15="http://schemas.microsoft.com/office/word/2012/wordml" xmlns:w16cex="http://schemas.microsoft.com/office/word/2018/wordml/cex" xmlns:w16cid="http://schemas.microsoft.com/office/word/2016/wordml/cid" xmlns:w16="http://schemas.microsoft.com/office/word/2018/wordml" xmlns:w16du="http://schemas.microsoft.com/office/word/2023/wordml/word16du" xmlns:w16sdtdh="http://schemas.microsoft.com/office/word/2020/wordml/sdtdatahash" xmlns:w16se="http://schemas.microsoft.com/office/word/2015/wordml/symex" mc:Ignorable="w14 w15 w16se w16cid w16 w16cex w16sdtdh w16du">
   <w:docDefaults>
     <w:rPrDefault>
       <w:rPr>
@@ -6780,7 +7084,7 @@
       </w:pPr>
     </w:pPrDefault>
   </w:docDefaults>
-  <w:latentStyles w:defLockedState="0" w:defUIPriority="99" w:defSemiHidden="0" w:defUnhideWhenUsed="0" w:defQFormat="0" w:count="371">
+  <w:latentStyles w:defLockedState="0" w:defUIPriority="99" w:defSemiHidden="0" w:defUnhideWhenUsed="0" w:defQFormat="0" w:count="376">
     <w:lsdException w:name="Normal" w:uiPriority="0" w:qFormat="1"/>
     <w:lsdException w:name="heading 1" w:uiPriority="9" w:qFormat="1"/>
     <w:lsdException w:name="heading 2" w:semiHidden="1" w:uiPriority="9" w:unhideWhenUsed="1" w:qFormat="1"/>
@@ -7152,16 +7456,21 @@
     <w:lsdException w:name="List Table 5 Dark Accent 6" w:uiPriority="50"/>
     <w:lsdException w:name="List Table 6 Colorful Accent 6" w:uiPriority="51"/>
     <w:lsdException w:name="List Table 7 Colorful Accent 6" w:uiPriority="52"/>
+    <w:lsdException w:name="Mention" w:semiHidden="1" w:unhideWhenUsed="1"/>
+    <w:lsdException w:name="Smart Hyperlink" w:semiHidden="1" w:unhideWhenUsed="1"/>
+    <w:lsdException w:name="Hashtag" w:semiHidden="1" w:unhideWhenUsed="1"/>
+    <w:lsdException w:name="Unresolved Mention" w:semiHidden="1" w:unhideWhenUsed="1"/>
+    <w:lsdException w:name="Smart Link" w:semiHidden="1" w:unhideWhenUsed="1"/>
   </w:latentStyles>
   <w:style w:type="paragraph" w:default="1" w:styleId="Normal">
     <w:name w:val="Normal"/>
     <w:qFormat/>
   </w:style>
-  <w:style w:type="paragraph" w:styleId="Ttulo1">
+  <w:style w:type="paragraph" w:styleId="Heading1">
     <w:name w:val="heading 1"/>
     <w:basedOn w:val="Normal"/>
     <w:next w:val="Normal"/>
-    <w:link w:val="Ttulo1Car"/>
+    <w:link w:val="Heading1Char"/>
     <w:uiPriority w:val="9"/>
     <w:qFormat/>
     <w:rsid w:val="00FE4ABA"/>
@@ -7178,11 +7487,11 @@
       <w:szCs w:val="32"/>
     </w:rPr>
   </w:style>
-  <w:style w:type="paragraph" w:styleId="Ttulo2">
+  <w:style w:type="paragraph" w:styleId="Heading2">
     <w:name w:val="heading 2"/>
     <w:basedOn w:val="Normal"/>
     <w:next w:val="Normal"/>
-    <w:link w:val="Ttulo2Car"/>
+    <w:link w:val="Heading2Char"/>
     <w:uiPriority w:val="9"/>
     <w:unhideWhenUsed/>
     <w:qFormat/>
@@ -7200,11 +7509,11 @@
       <w:szCs w:val="26"/>
     </w:rPr>
   </w:style>
-  <w:style w:type="paragraph" w:styleId="Ttulo3">
+  <w:style w:type="paragraph" w:styleId="Heading3">
     <w:name w:val="heading 3"/>
     <w:basedOn w:val="Normal"/>
     <w:next w:val="Normal"/>
-    <w:link w:val="Ttulo3Car"/>
+    <w:link w:val="Heading3Char"/>
     <w:uiPriority w:val="9"/>
     <w:unhideWhenUsed/>
     <w:qFormat/>
@@ -7222,13 +7531,12 @@
       <w:szCs w:val="24"/>
     </w:rPr>
   </w:style>
-  <w:style w:type="character" w:default="1" w:styleId="Fuentedeprrafopredeter">
+  <w:style w:type="character" w:default="1" w:styleId="DefaultParagraphFont">
     <w:name w:val="Default Paragraph Font"/>
     <w:uiPriority w:val="1"/>
-    <w:semiHidden/>
     <w:unhideWhenUsed/>
   </w:style>
-  <w:style w:type="table" w:default="1" w:styleId="Tablanormal">
+  <w:style w:type="table" w:default="1" w:styleId="TableNormal">
     <w:name w:val="Normal Table"/>
     <w:uiPriority w:val="99"/>
     <w:semiHidden/>
@@ -7243,15 +7551,15 @@
       </w:tblCellMar>
     </w:tblPr>
   </w:style>
-  <w:style w:type="numbering" w:default="1" w:styleId="Sinlista">
+  <w:style w:type="numbering" w:default="1" w:styleId="NoList">
     <w:name w:val="No List"/>
     <w:uiPriority w:val="99"/>
     <w:semiHidden/>
     <w:unhideWhenUsed/>
   </w:style>
-  <w:style w:type="paragraph" w:styleId="Sinespaciado">
+  <w:style w:type="paragraph" w:styleId="NoSpacing">
     <w:name w:val="No Spacing"/>
-    <w:link w:val="SinespaciadoCar"/>
+    <w:link w:val="NoSpacingChar"/>
     <w:uiPriority w:val="1"/>
     <w:qFormat/>
     <w:rsid w:val="00E73CFF"/>
@@ -7263,10 +7571,10 @@
       <w:lang w:eastAsia="es-CL"/>
     </w:rPr>
   </w:style>
-  <w:style w:type="character" w:customStyle="1" w:styleId="SinespaciadoCar">
-    <w:name w:val="Sin espaciado Car"/>
-    <w:basedOn w:val="Fuentedeprrafopredeter"/>
-    <w:link w:val="Sinespaciado"/>
+  <w:style w:type="character" w:customStyle="1" w:styleId="NoSpacingChar">
+    <w:name w:val="No Spacing Char"/>
+    <w:basedOn w:val="DefaultParagraphFont"/>
+    <w:link w:val="NoSpacing"/>
     <w:uiPriority w:val="1"/>
     <w:rsid w:val="00E73CFF"/>
     <w:rPr>
@@ -7274,11 +7582,11 @@
       <w:lang w:eastAsia="es-CL"/>
     </w:rPr>
   </w:style>
-  <w:style w:type="paragraph" w:styleId="Ttulo">
+  <w:style w:type="paragraph" w:styleId="Title">
     <w:name w:val="Title"/>
     <w:basedOn w:val="Normal"/>
     <w:next w:val="Normal"/>
-    <w:link w:val="TtuloCar"/>
+    <w:link w:val="TitleChar"/>
     <w:uiPriority w:val="10"/>
     <w:qFormat/>
     <w:rsid w:val="00E73CFF"/>
@@ -7294,10 +7602,10 @@
       <w:szCs w:val="56"/>
     </w:rPr>
   </w:style>
-  <w:style w:type="character" w:customStyle="1" w:styleId="TtuloCar">
-    <w:name w:val="Título Car"/>
-    <w:basedOn w:val="Fuentedeprrafopredeter"/>
-    <w:link w:val="Ttulo"/>
+  <w:style w:type="character" w:customStyle="1" w:styleId="TitleChar">
+    <w:name w:val="Title Char"/>
+    <w:basedOn w:val="DefaultParagraphFont"/>
+    <w:link w:val="Title"/>
     <w:uiPriority w:val="10"/>
     <w:rsid w:val="00E73CFF"/>
     <w:rPr>
@@ -7308,9 +7616,9 @@
       <w:szCs w:val="56"/>
     </w:rPr>
   </w:style>
-  <w:style w:type="table" w:styleId="Tablaconcuadrcula">
+  <w:style w:type="table" w:styleId="TableGrid">
     <w:name w:val="Table Grid"/>
-    <w:basedOn w:val="Tablanormal"/>
+    <w:basedOn w:val="TableNormal"/>
     <w:uiPriority w:val="39"/>
     <w:rsid w:val="00E73CFF"/>
     <w:pPr>
@@ -7327,10 +7635,10 @@
       </w:tblBorders>
     </w:tblPr>
   </w:style>
-  <w:style w:type="paragraph" w:styleId="Encabezado">
+  <w:style w:type="paragraph" w:styleId="Header">
     <w:name w:val="header"/>
     <w:basedOn w:val="Normal"/>
-    <w:link w:val="EncabezadoCar"/>
+    <w:link w:val="HeaderChar"/>
     <w:unhideWhenUsed/>
     <w:rsid w:val="00DF38AE"/>
     <w:pPr>
@@ -7341,16 +7649,16 @@
       <w:spacing w:after="0" w:line="240" w:lineRule="auto"/>
     </w:pPr>
   </w:style>
-  <w:style w:type="character" w:customStyle="1" w:styleId="EncabezadoCar">
-    <w:name w:val="Encabezado Car"/>
-    <w:basedOn w:val="Fuentedeprrafopredeter"/>
-    <w:link w:val="Encabezado"/>
+  <w:style w:type="character" w:customStyle="1" w:styleId="HeaderChar">
+    <w:name w:val="Header Char"/>
+    <w:basedOn w:val="DefaultParagraphFont"/>
+    <w:link w:val="Header"/>
     <w:rsid w:val="00DF38AE"/>
   </w:style>
-  <w:style w:type="paragraph" w:styleId="Piedepgina">
+  <w:style w:type="paragraph" w:styleId="Footer">
     <w:name w:val="footer"/>
     <w:basedOn w:val="Normal"/>
-    <w:link w:val="PiedepginaCar"/>
+    <w:link w:val="FooterChar"/>
     <w:uiPriority w:val="99"/>
     <w:unhideWhenUsed/>
     <w:rsid w:val="00DF38AE"/>
@@ -7362,16 +7670,16 @@
       <w:spacing w:after="0" w:line="240" w:lineRule="auto"/>
     </w:pPr>
   </w:style>
-  <w:style w:type="character" w:customStyle="1" w:styleId="PiedepginaCar">
-    <w:name w:val="Pie de página Car"/>
-    <w:basedOn w:val="Fuentedeprrafopredeter"/>
-    <w:link w:val="Piedepgina"/>
+  <w:style w:type="character" w:customStyle="1" w:styleId="FooterChar">
+    <w:name w:val="Footer Char"/>
+    <w:basedOn w:val="DefaultParagraphFont"/>
+    <w:link w:val="Footer"/>
     <w:uiPriority w:val="99"/>
     <w:rsid w:val="00DF38AE"/>
   </w:style>
   <w:style w:type="table" w:customStyle="1" w:styleId="Tablanormal11">
     <w:name w:val="Tabla normal 11"/>
-    <w:basedOn w:val="Tablanormal"/>
+    <w:basedOn w:val="TableNormal"/>
     <w:uiPriority w:val="41"/>
     <w:rsid w:val="00F347FC"/>
     <w:pPr>
@@ -7432,10 +7740,10 @@
       </w:tcPr>
     </w:tblStylePr>
   </w:style>
-  <w:style w:type="paragraph" w:styleId="Prrafodelista">
+  <w:style w:type="paragraph" w:styleId="ListParagraph">
     <w:name w:val="List Paragraph"/>
     <w:basedOn w:val="Normal"/>
-    <w:link w:val="PrrafodelistaCar"/>
+    <w:link w:val="ListParagraphChar"/>
     <w:uiPriority w:val="34"/>
     <w:qFormat/>
     <w:rsid w:val="00A4202C"/>
@@ -7444,10 +7752,10 @@
       <w:contextualSpacing/>
     </w:pPr>
   </w:style>
-  <w:style w:type="paragraph" w:styleId="Textodeglobo">
+  <w:style w:type="paragraph" w:styleId="BalloonText">
     <w:name w:val="Balloon Text"/>
     <w:basedOn w:val="Normal"/>
-    <w:link w:val="TextodegloboCar"/>
+    <w:link w:val="BalloonTextChar"/>
     <w:uiPriority w:val="99"/>
     <w:semiHidden/>
     <w:unhideWhenUsed/>
@@ -7461,10 +7769,10 @@
       <w:szCs w:val="18"/>
     </w:rPr>
   </w:style>
-  <w:style w:type="character" w:customStyle="1" w:styleId="TextodegloboCar">
-    <w:name w:val="Texto de globo Car"/>
-    <w:basedOn w:val="Fuentedeprrafopredeter"/>
-    <w:link w:val="Textodeglobo"/>
+  <w:style w:type="character" w:customStyle="1" w:styleId="BalloonTextChar">
+    <w:name w:val="Balloon Text Char"/>
+    <w:basedOn w:val="DefaultParagraphFont"/>
+    <w:link w:val="BalloonText"/>
     <w:uiPriority w:val="99"/>
     <w:semiHidden/>
     <w:rsid w:val="00EF2286"/>
@@ -7474,10 +7782,10 @@
       <w:szCs w:val="18"/>
     </w:rPr>
   </w:style>
-  <w:style w:type="character" w:customStyle="1" w:styleId="Ttulo1Car">
-    <w:name w:val="Título 1 Car"/>
-    <w:basedOn w:val="Fuentedeprrafopredeter"/>
-    <w:link w:val="Ttulo1"/>
+  <w:style w:type="character" w:customStyle="1" w:styleId="Heading1Char">
+    <w:name w:val="Heading 1 Char"/>
+    <w:basedOn w:val="DefaultParagraphFont"/>
+    <w:link w:val="Heading1"/>
     <w:uiPriority w:val="9"/>
     <w:rsid w:val="00FE4ABA"/>
     <w:rPr>
@@ -7487,10 +7795,10 @@
       <w:szCs w:val="32"/>
     </w:rPr>
   </w:style>
-  <w:style w:type="character" w:customStyle="1" w:styleId="Ttulo2Car">
-    <w:name w:val="Título 2 Car"/>
-    <w:basedOn w:val="Fuentedeprrafopredeter"/>
-    <w:link w:val="Ttulo2"/>
+  <w:style w:type="character" w:customStyle="1" w:styleId="Heading2Char">
+    <w:name w:val="Heading 2 Char"/>
+    <w:basedOn w:val="DefaultParagraphFont"/>
+    <w:link w:val="Heading2"/>
     <w:uiPriority w:val="9"/>
     <w:rsid w:val="00FE4ABA"/>
     <w:rPr>
@@ -7500,10 +7808,10 @@
       <w:szCs w:val="26"/>
     </w:rPr>
   </w:style>
-  <w:style w:type="character" w:customStyle="1" w:styleId="Ttulo3Car">
-    <w:name w:val="Título 3 Car"/>
-    <w:basedOn w:val="Fuentedeprrafopredeter"/>
-    <w:link w:val="Ttulo3"/>
+  <w:style w:type="character" w:customStyle="1" w:styleId="Heading3Char">
+    <w:name w:val="Heading 3 Char"/>
+    <w:basedOn w:val="DefaultParagraphFont"/>
+    <w:link w:val="Heading3"/>
     <w:uiPriority w:val="9"/>
     <w:rsid w:val="00FE4ABA"/>
     <w:rPr>
@@ -7529,9 +7837,9 @@
       <w:lang w:eastAsia="es-CL"/>
     </w:rPr>
   </w:style>
-  <w:style w:type="character" w:styleId="Refdecomentario">
+  <w:style w:type="character" w:styleId="CommentReference">
     <w:name w:val="annotation reference"/>
-    <w:basedOn w:val="Fuentedeprrafopredeter"/>
+    <w:basedOn w:val="DefaultParagraphFont"/>
     <w:uiPriority w:val="99"/>
     <w:semiHidden/>
     <w:unhideWhenUsed/>
@@ -7541,10 +7849,10 @@
       <w:szCs w:val="16"/>
     </w:rPr>
   </w:style>
-  <w:style w:type="paragraph" w:styleId="Textocomentario">
+  <w:style w:type="paragraph" w:styleId="CommentText">
     <w:name w:val="annotation text"/>
     <w:basedOn w:val="Normal"/>
-    <w:link w:val="TextocomentarioCar"/>
+    <w:link w:val="CommentTextChar"/>
     <w:uiPriority w:val="99"/>
     <w:unhideWhenUsed/>
     <w:rsid w:val="00284FFB"/>
@@ -7556,10 +7864,10 @@
       <w:szCs w:val="20"/>
     </w:rPr>
   </w:style>
-  <w:style w:type="character" w:customStyle="1" w:styleId="TextocomentarioCar">
-    <w:name w:val="Texto comentario Car"/>
-    <w:basedOn w:val="Fuentedeprrafopredeter"/>
-    <w:link w:val="Textocomentario"/>
+  <w:style w:type="character" w:customStyle="1" w:styleId="CommentTextChar">
+    <w:name w:val="Comment Text Char"/>
+    <w:basedOn w:val="DefaultParagraphFont"/>
+    <w:link w:val="CommentText"/>
     <w:uiPriority w:val="99"/>
     <w:rsid w:val="00284FFB"/>
     <w:rPr>
@@ -7567,11 +7875,11 @@
       <w:szCs w:val="20"/>
     </w:rPr>
   </w:style>
-  <w:style w:type="paragraph" w:styleId="Asuntodelcomentario">
+  <w:style w:type="paragraph" w:styleId="CommentSubject">
     <w:name w:val="annotation subject"/>
-    <w:basedOn w:val="Textocomentario"/>
-    <w:next w:val="Textocomentario"/>
-    <w:link w:val="AsuntodelcomentarioCar"/>
+    <w:basedOn w:val="CommentText"/>
+    <w:next w:val="CommentText"/>
+    <w:link w:val="CommentSubjectChar"/>
     <w:uiPriority w:val="99"/>
     <w:semiHidden/>
     <w:unhideWhenUsed/>
@@ -7581,10 +7889,10 @@
       <w:bCs/>
     </w:rPr>
   </w:style>
-  <w:style w:type="character" w:customStyle="1" w:styleId="AsuntodelcomentarioCar">
-    <w:name w:val="Asunto del comentario Car"/>
-    <w:basedOn w:val="TextocomentarioCar"/>
-    <w:link w:val="Asuntodelcomentario"/>
+  <w:style w:type="character" w:customStyle="1" w:styleId="CommentSubjectChar">
+    <w:name w:val="Comment Subject Char"/>
+    <w:basedOn w:val="CommentTextChar"/>
+    <w:link w:val="CommentSubject"/>
     <w:uiPriority w:val="99"/>
     <w:semiHidden/>
     <w:rsid w:val="00284FFB"/>
@@ -7597,7 +7905,7 @@
   </w:style>
   <w:style w:type="table" w:customStyle="1" w:styleId="Tablaconcuadrcula1clara-nfasis11">
     <w:name w:val="Tabla con cuadrícula 1 clara - Énfasis 11"/>
-    <w:basedOn w:val="Tablanormal"/>
+    <w:basedOn w:val="TableNormal"/>
     <w:uiPriority w:val="46"/>
     <w:rsid w:val="00D267C8"/>
     <w:pPr>
@@ -7652,9 +7960,9 @@
       </w:rPr>
     </w:tblStylePr>
   </w:style>
-  <w:style w:type="character" w:styleId="Hipervnculo">
+  <w:style w:type="character" w:styleId="Hyperlink">
     <w:name w:val="Hyperlink"/>
-    <w:basedOn w:val="Fuentedeprrafopredeter"/>
+    <w:basedOn w:val="DefaultParagraphFont"/>
     <w:uiPriority w:val="99"/>
     <w:unhideWhenUsed/>
     <w:rsid w:val="004E40C0"/>
@@ -7665,7 +7973,7 @@
   </w:style>
   <w:style w:type="character" w:customStyle="1" w:styleId="Mencinsinresolver1">
     <w:name w:val="Mención sin resolver1"/>
-    <w:basedOn w:val="Fuentedeprrafopredeter"/>
+    <w:basedOn w:val="DefaultParagraphFont"/>
     <w:uiPriority w:val="99"/>
     <w:semiHidden/>
     <w:unhideWhenUsed/>
@@ -7675,11 +7983,11 @@
       <w:shd w:val="clear" w:color="auto" w:fill="E1DFDD"/>
     </w:rPr>
   </w:style>
-  <w:style w:type="paragraph" w:styleId="Subttulo">
+  <w:style w:type="paragraph" w:styleId="Subtitle">
     <w:name w:val="Subtitle"/>
     <w:basedOn w:val="Normal"/>
     <w:next w:val="Normal"/>
-    <w:link w:val="SubttuloCar"/>
+    <w:link w:val="SubtitleChar"/>
     <w:uiPriority w:val="19"/>
     <w:unhideWhenUsed/>
     <w:qFormat/>
@@ -7701,10 +8009,10 @@
       <w:lang w:val="en-US" w:eastAsia="ja-JP"/>
     </w:rPr>
   </w:style>
-  <w:style w:type="character" w:customStyle="1" w:styleId="SubttuloCar">
-    <w:name w:val="Subtítulo Car"/>
-    <w:basedOn w:val="Fuentedeprrafopredeter"/>
-    <w:link w:val="Subttulo"/>
+  <w:style w:type="character" w:customStyle="1" w:styleId="SubtitleChar">
+    <w:name w:val="Subtitle Char"/>
+    <w:basedOn w:val="DefaultParagraphFont"/>
+    <w:link w:val="Subtitle"/>
     <w:uiPriority w:val="19"/>
     <w:rsid w:val="00446FDE"/>
     <w:rPr>
@@ -7719,7 +8027,7 @@
   </w:style>
   <w:style w:type="table" w:customStyle="1" w:styleId="Tablafinanciera">
     <w:name w:val="Tabla financiera"/>
-    <w:basedOn w:val="Tablanormal"/>
+    <w:basedOn w:val="TableNormal"/>
     <w:uiPriority w:val="99"/>
     <w:rsid w:val="008C1EBE"/>
     <w:pPr>
@@ -7773,9 +8081,9 @@
       </w:rPr>
     </w:tblStylePr>
   </w:style>
-  <w:style w:type="table" w:styleId="Tablanormal5">
+  <w:style w:type="table" w:styleId="PlainTable5">
     <w:name w:val="Plain Table 5"/>
-    <w:basedOn w:val="Tablanormal"/>
+    <w:basedOn w:val="TableNormal"/>
     <w:uiPriority w:val="45"/>
     <w:rsid w:val="00231F2A"/>
     <w:pPr>
@@ -7893,9 +8201,9 @@
       </w:tcPr>
     </w:tblStylePr>
   </w:style>
-  <w:style w:type="table" w:styleId="Tabladelista2-nfasis5">
+  <w:style w:type="table" w:styleId="ListTable2-Accent5">
     <w:name w:val="List Table 2 Accent 5"/>
-    <w:basedOn w:val="Tablanormal"/>
+    <w:basedOn w:val="TableNormal"/>
     <w:uiPriority w:val="47"/>
     <w:rsid w:val="00231F2A"/>
     <w:pPr>
@@ -7958,9 +8266,9 @@
       <w:lang w:eastAsia="es-CL"/>
     </w:rPr>
   </w:style>
-  <w:style w:type="paragraph" w:styleId="TtuloTDC">
+  <w:style w:type="paragraph" w:styleId="TOCHeading">
     <w:name w:val="TOC Heading"/>
-    <w:basedOn w:val="Ttulo1"/>
+    <w:basedOn w:val="Heading1"/>
     <w:next w:val="Normal"/>
     <w:uiPriority w:val="39"/>
     <w:unhideWhenUsed/>
@@ -7973,13 +8281,13 @@
       <w:lang w:eastAsia="es-CL"/>
     </w:rPr>
   </w:style>
-  <w:style w:type="character" w:customStyle="1" w:styleId="PrrafodelistaCar">
-    <w:name w:val="Párrafo de lista Car"/>
-    <w:link w:val="Prrafodelista"/>
+  <w:style w:type="character" w:customStyle="1" w:styleId="ListParagraphChar">
+    <w:name w:val="List Paragraph Char"/>
+    <w:link w:val="ListParagraph"/>
     <w:uiPriority w:val="34"/>
     <w:rsid w:val="00A46B8F"/>
   </w:style>
-  <w:style w:type="paragraph" w:styleId="TDC1">
+  <w:style w:type="paragraph" w:styleId="TOC1">
     <w:name w:val="toc 1"/>
     <w:basedOn w:val="Normal"/>
     <w:next w:val="Normal"/>
@@ -7991,7 +8299,7 @@
       <w:spacing w:after="100"/>
     </w:pPr>
   </w:style>
-  <w:style w:type="paragraph" w:styleId="TDC2">
+  <w:style w:type="paragraph" w:styleId="TOC2">
     <w:name w:val="toc 2"/>
     <w:basedOn w:val="Normal"/>
     <w:next w:val="Normal"/>
@@ -8004,7 +8312,7 @@
       <w:ind w:left="220"/>
     </w:pPr>
   </w:style>
-  <w:style w:type="paragraph" w:styleId="TDC3">
+  <w:style w:type="paragraph" w:styleId="TOC3">
     <w:name w:val="toc 3"/>
     <w:basedOn w:val="Normal"/>
     <w:next w:val="Normal"/>
@@ -8017,11 +8325,11 @@
       <w:ind w:left="440"/>
     </w:pPr>
   </w:style>
-  <w:style w:type="paragraph" w:styleId="Citadestacada">
+  <w:style w:type="paragraph" w:styleId="IntenseQuote">
     <w:name w:val="Intense Quote"/>
     <w:basedOn w:val="Normal"/>
     <w:next w:val="Normal"/>
-    <w:link w:val="CitadestacadaCar"/>
+    <w:link w:val="IntenseQuoteChar"/>
     <w:uiPriority w:val="30"/>
     <w:qFormat/>
     <w:rsid w:val="00C04221"/>
@@ -8040,10 +8348,10 @@
       <w:color w:val="5B9BD5" w:themeColor="accent1"/>
     </w:rPr>
   </w:style>
-  <w:style w:type="character" w:customStyle="1" w:styleId="CitadestacadaCar">
-    <w:name w:val="Cita destacada Car"/>
-    <w:basedOn w:val="Fuentedeprrafopredeter"/>
-    <w:link w:val="Citadestacada"/>
+  <w:style w:type="character" w:customStyle="1" w:styleId="IntenseQuoteChar">
+    <w:name w:val="Intense Quote Char"/>
+    <w:basedOn w:val="DefaultParagraphFont"/>
+    <w:link w:val="IntenseQuote"/>
     <w:uiPriority w:val="30"/>
     <w:rsid w:val="00C04221"/>
     <w:rPr>
@@ -8054,7 +8362,7 @@
       <w:color w:val="5B9BD5" w:themeColor="accent1"/>
     </w:rPr>
   </w:style>
-  <w:style w:type="paragraph" w:styleId="Descripcin">
+  <w:style w:type="paragraph" w:styleId="Caption">
     <w:name w:val="caption"/>
     <w:basedOn w:val="Normal"/>
     <w:next w:val="Normal"/>
@@ -8075,10 +8383,10 @@
       <w:lang w:val="en-US" w:eastAsia="ja-JP"/>
     </w:rPr>
   </w:style>
-  <w:style w:type="paragraph" w:styleId="Textonotapie">
+  <w:style w:type="paragraph" w:styleId="FootnoteText">
     <w:name w:val="footnote text"/>
     <w:basedOn w:val="Normal"/>
-    <w:link w:val="TextonotapieCar"/>
+    <w:link w:val="FootnoteTextChar"/>
     <w:uiPriority w:val="99"/>
     <w:semiHidden/>
     <w:unhideWhenUsed/>
@@ -8092,10 +8400,10 @@
       <w:lang w:val="es-ES"/>
     </w:rPr>
   </w:style>
-  <w:style w:type="character" w:customStyle="1" w:styleId="TextonotapieCar">
-    <w:name w:val="Texto nota pie Car"/>
-    <w:basedOn w:val="Fuentedeprrafopredeter"/>
-    <w:link w:val="Textonotapie"/>
+  <w:style w:type="character" w:customStyle="1" w:styleId="FootnoteTextChar">
+    <w:name w:val="Footnote Text Char"/>
+    <w:basedOn w:val="DefaultParagraphFont"/>
+    <w:link w:val="FootnoteText"/>
     <w:uiPriority w:val="99"/>
     <w:semiHidden/>
     <w:rsid w:val="005D5259"/>
@@ -8105,9 +8413,9 @@
       <w:lang w:val="es-ES"/>
     </w:rPr>
   </w:style>
-  <w:style w:type="character" w:styleId="Refdenotaalpie">
+  <w:style w:type="character" w:styleId="FootnoteReference">
     <w:name w:val="footnote reference"/>
-    <w:basedOn w:val="Fuentedeprrafopredeter"/>
+    <w:basedOn w:val="DefaultParagraphFont"/>
     <w:unhideWhenUsed/>
     <w:rsid w:val="005D5259"/>
     <w:rPr>
@@ -8116,7 +8424,7 @@
   </w:style>
   <w:style w:type="character" w:customStyle="1" w:styleId="normaltextrun">
     <w:name w:val="normaltextrun"/>
-    <w:basedOn w:val="Fuentedeprrafopredeter"/>
+    <w:basedOn w:val="DefaultParagraphFont"/>
     <w:rsid w:val="0024234D"/>
   </w:style>
   <w:style w:type="paragraph" w:customStyle="1" w:styleId="Default">
@@ -8135,9 +8443,9 @@
       <w:szCs w:val="24"/>
     </w:rPr>
   </w:style>
-  <w:style w:type="table" w:styleId="Cuadrculadetablaclara">
+  <w:style w:type="table" w:styleId="TableGridLight">
     <w:name w:val="Grid Table Light"/>
-    <w:basedOn w:val="Tablanormal"/>
+    <w:basedOn w:val="TableNormal"/>
     <w:uiPriority w:val="40"/>
     <w:rsid w:val="005C4A58"/>
     <w:pPr>
@@ -8156,8 +8464,8 @@
   </w:style>
   <w:style w:type="table" w:customStyle="1" w:styleId="Cuadrculadetablaclara1">
     <w:name w:val="Cuadrícula de tabla clara1"/>
-    <w:basedOn w:val="Tablanormal"/>
-    <w:next w:val="Cuadrculadetablaclara"/>
+    <w:basedOn w:val="TableNormal"/>
+    <w:next w:val="TableGridLight"/>
     <w:uiPriority w:val="40"/>
     <w:rsid w:val="00943DF1"/>
     <w:pPr>
@@ -8188,7 +8496,7 @@
       <w:lang w:eastAsia="es-CL"/>
     </w:rPr>
   </w:style>
-  <w:style w:type="paragraph" w:styleId="Revisin">
+  <w:style w:type="paragraph" w:styleId="Revision">
     <w:name w:val="Revision"/>
     <w:hidden/>
     <w:uiPriority w:val="99"/>
@@ -8198,9 +8506,9 @@
       <w:spacing w:after="0" w:line="240" w:lineRule="auto"/>
     </w:pPr>
   </w:style>
-  <w:style w:type="character" w:styleId="Textoennegrita">
+  <w:style w:type="character" w:styleId="Strong">
     <w:name w:val="Strong"/>
-    <w:basedOn w:val="Fuentedeprrafopredeter"/>
+    <w:basedOn w:val="DefaultParagraphFont"/>
     <w:uiPriority w:val="22"/>
     <w:qFormat/>
     <w:rsid w:val="002C4FB7"/>
@@ -8210,532 +8518,6 @@
     </w:rPr>
   </w:style>
 </w:styles>
-</file>
-
-<file path=word/glossary/document.xml><?xml version="1.0" encoding="utf-8"?>
-<w:glossaryDocument xmlns:wpc="http://schemas.microsoft.com/office/word/2010/wordprocessingCanvas" xmlns:cx="http://schemas.microsoft.com/office/drawing/2014/chartex" xmlns:mc="http://schemas.openxmlformats.org/markup-compatibility/2006" xmlns:o="urn:schemas-microsoft-com:office:office" xmlns:r="http://schemas.openxmlformats.org/officeDocument/2006/relationships" xmlns:m="http://schemas.openxmlformats.org/officeDocument/2006/math" xmlns:v="urn:schemas-microsoft-com:vml" xmlns:wp14="http://schemas.microsoft.com/office/word/2010/wordprocessingDrawing" xmlns:wp="http://schemas.openxmlformats.org/drawingml/2006/wordprocessingDrawing" xmlns:w10="urn:schemas-microsoft-com:office:word" xmlns:w="http://schemas.openxmlformats.org/wordprocessingml/2006/main" xmlns:w14="http://schemas.microsoft.com/office/word/2010/wordml" xmlns:w15="http://schemas.microsoft.com/office/word/2012/wordml" xmlns:w16se="http://schemas.microsoft.com/office/word/2015/wordml/symex" xmlns:wpg="http://schemas.microsoft.com/office/word/2010/wordprocessingGroup" xmlns:wpi="http://schemas.microsoft.com/office/word/2010/wordprocessingInk" xmlns:wne="http://schemas.microsoft.com/office/word/2006/wordml" xmlns:wps="http://schemas.microsoft.com/office/word/2010/wordprocessingShape" mc:Ignorable="w14 w15 w16se wp14"/>
-</file>
-
-<file path=word/glossary/fontTable.xml><?xml version="1.0" encoding="utf-8"?>
-<w:fonts xmlns:mc="http://schemas.openxmlformats.org/markup-compatibility/2006" xmlns:r="http://schemas.openxmlformats.org/officeDocument/2006/relationships" xmlns:w="http://schemas.openxmlformats.org/wordprocessingml/2006/main" xmlns:w14="http://schemas.microsoft.com/office/word/2010/wordml" xmlns:w15="http://schemas.microsoft.com/office/word/2012/wordml" xmlns:w16se="http://schemas.microsoft.com/office/word/2015/wordml/symex" mc:Ignorable="w14 w15 w16se">
-  <w:font w:name="Calibri">
-    <w:panose1 w:val="020F0502020204030204"/>
-    <w:charset w:val="00"/>
-    <w:family w:val="swiss"/>
-    <w:pitch w:val="variable"/>
-    <w:sig w:usb0="E4002EFF" w:usb1="C000247B" w:usb2="00000009" w:usb3="00000000" w:csb0="000001FF" w:csb1="00000000"/>
-  </w:font>
-  <w:font w:name="Times New Roman">
-    <w:panose1 w:val="02020603050405020304"/>
-    <w:charset w:val="00"/>
-    <w:family w:val="roman"/>
-    <w:pitch w:val="variable"/>
-    <w:sig w:usb0="E0002EFF" w:usb1="C000785B" w:usb2="00000009" w:usb3="00000000" w:csb0="000001FF" w:csb1="00000000"/>
-  </w:font>
-  <w:font w:name="Courier New">
-    <w:panose1 w:val="02070309020205020404"/>
-    <w:charset w:val="00"/>
-    <w:family w:val="modern"/>
-    <w:pitch w:val="fixed"/>
-    <w:sig w:usb0="E0002EFF" w:usb1="C0007843" w:usb2="00000009" w:usb3="00000000" w:csb0="000001FF" w:csb1="00000000"/>
-  </w:font>
-  <w:font w:name="Wingdings">
-    <w:panose1 w:val="05000000000000000000"/>
-    <w:charset w:val="02"/>
-    <w:family w:val="auto"/>
-    <w:pitch w:val="variable"/>
-    <w:sig w:usb0="00000000" w:usb1="10000000" w:usb2="00000000" w:usb3="00000000" w:csb0="80000000" w:csb1="00000000"/>
-  </w:font>
-  <w:font w:name="Symbol">
-    <w:panose1 w:val="05050102010706020507"/>
-    <w:charset w:val="02"/>
-    <w:family w:val="roman"/>
-    <w:pitch w:val="variable"/>
-    <w:sig w:usb0="00000000" w:usb1="10000000" w:usb2="00000000" w:usb3="00000000" w:csb0="80000000" w:csb1="00000000"/>
-  </w:font>
-  <w:font w:name="Calibri Light">
-    <w:panose1 w:val="020F0302020204030204"/>
-    <w:charset w:val="00"/>
-    <w:family w:val="swiss"/>
-    <w:pitch w:val="variable"/>
-    <w:sig w:usb0="E4002EFF" w:usb1="C000247B" w:usb2="00000009" w:usb3="00000000" w:csb0="000001FF" w:csb1="00000000"/>
-  </w:font>
-  <w:font w:name="Segoe UI">
-    <w:panose1 w:val="020B0502040204020203"/>
-    <w:charset w:val="00"/>
-    <w:family w:val="swiss"/>
-    <w:pitch w:val="variable"/>
-    <w:sig w:usb0="E4002EFF" w:usb1="C000E47F" w:usb2="00000009" w:usb3="00000000" w:csb0="000001FF" w:csb1="00000000"/>
-  </w:font>
-  <w:font w:name="Century Gothic">
-    <w:panose1 w:val="020B0502020202020204"/>
-    <w:charset w:val="00"/>
-    <w:family w:val="swiss"/>
-    <w:pitch w:val="variable"/>
-    <w:sig w:usb0="00000287" w:usb1="00000000" w:usb2="00000000" w:usb3="00000000" w:csb0="0000009F" w:csb1="00000000"/>
-  </w:font>
-</w:fonts>
-</file>
-
-<file path=word/glossary/settings.xml><?xml version="1.0" encoding="utf-8"?>
-<w:settings xmlns:mc="http://schemas.openxmlformats.org/markup-compatibility/2006" xmlns:o="urn:schemas-microsoft-com:office:office" xmlns:r="http://schemas.openxmlformats.org/officeDocument/2006/relationships" xmlns:m="http://schemas.openxmlformats.org/officeDocument/2006/math" xmlns:v="urn:schemas-microsoft-com:vml" xmlns:w10="urn:schemas-microsoft-com:office:word" xmlns:w="http://schemas.openxmlformats.org/wordprocessingml/2006/main" xmlns:w14="http://schemas.microsoft.com/office/word/2010/wordml" xmlns:w15="http://schemas.microsoft.com/office/word/2012/wordml" xmlns:w16se="http://schemas.microsoft.com/office/word/2015/wordml/symex" xmlns:sl="http://schemas.openxmlformats.org/schemaLibrary/2006/main" mc:Ignorable="w14 w15 w16se">
-  <w:defaultTabStop w:val="708"/>
-  <w:hyphenationZone w:val="425"/>
-  <w:characterSpacingControl w:val="doNotCompress"/>
-  <w:compat>
-    <w:useFELayout/>
-    <w:compatSetting w:name="compatibilityMode" w:uri="http://schemas.microsoft.com/office/word" w:val="12"/>
-  </w:compat>
-  <w:rsids>
-    <w:rsidRoot w:val="008F14D6"/>
-    <w:rsid w:val="008F14D6"/>
-  </w:rsids>
-  <m:mathPr>
-    <m:mathFont m:val="Cambria Math"/>
-    <m:brkBin m:val="before"/>
-    <m:brkBinSub m:val="--"/>
-    <m:smallFrac m:val="0"/>
-    <m:dispDef/>
-    <m:lMargin m:val="0"/>
-    <m:rMargin m:val="0"/>
-    <m:defJc m:val="centerGroup"/>
-    <m:wrapIndent m:val="1440"/>
-    <m:intLim m:val="subSup"/>
-    <m:naryLim m:val="undOvr"/>
-  </m:mathPr>
-  <w:themeFontLang w:val="es-CL"/>
-  <w:clrSchemeMapping w:bg1="light1" w:t1="dark1" w:bg2="light2" w:t2="dark2" w:accent1="accent1" w:accent2="accent2" w:accent3="accent3" w:accent4="accent4" w:accent5="accent5" w:accent6="accent6" w:hyperlink="hyperlink" w:followedHyperlink="followedHyperlink"/>
-  <w:decimalSymbol w:val=","/>
-  <w:listSeparator w:val=";"/>
-</w:settings>
-</file>
-
-<file path=word/glossary/styles.xml><?xml version="1.0" encoding="utf-8"?>
-<w:styles xmlns:mc="http://schemas.openxmlformats.org/markup-compatibility/2006" xmlns:r="http://schemas.openxmlformats.org/officeDocument/2006/relationships" xmlns:w="http://schemas.openxmlformats.org/wordprocessingml/2006/main" xmlns:w14="http://schemas.microsoft.com/office/word/2010/wordml" xmlns:w15="http://schemas.microsoft.com/office/word/2012/wordml" xmlns:w16se="http://schemas.microsoft.com/office/word/2015/wordml/symex" mc:Ignorable="w14 w15 w16se">
-  <w:docDefaults>
-    <w:rPrDefault>
-      <w:rPr>
-        <w:rFonts w:asciiTheme="minorHAnsi" w:eastAsiaTheme="minorEastAsia" w:hAnsiTheme="minorHAnsi" w:cstheme="minorBidi"/>
-        <w:sz w:val="22"/>
-        <w:szCs w:val="22"/>
-        <w:lang w:val="es-CL" w:eastAsia="es-CL" w:bidi="ar-SA"/>
-      </w:rPr>
-    </w:rPrDefault>
-    <w:pPrDefault>
-      <w:pPr>
-        <w:spacing w:after="160" w:line="259" w:lineRule="auto"/>
-      </w:pPr>
-    </w:pPrDefault>
-  </w:docDefaults>
-  <w:latentStyles w:defLockedState="0" w:defUIPriority="99" w:defSemiHidden="0" w:defUnhideWhenUsed="0" w:defQFormat="0" w:count="371">
-    <w:lsdException w:name="Normal" w:uiPriority="0" w:qFormat="1"/>
-    <w:lsdException w:name="heading 1" w:uiPriority="9" w:qFormat="1"/>
-    <w:lsdException w:name="heading 2" w:semiHidden="1" w:uiPriority="9" w:unhideWhenUsed="1" w:qFormat="1"/>
-    <w:lsdException w:name="heading 3" w:semiHidden="1" w:uiPriority="9" w:unhideWhenUsed="1" w:qFormat="1"/>
-    <w:lsdException w:name="heading 4" w:semiHidden="1" w:uiPriority="9" w:unhideWhenUsed="1" w:qFormat="1"/>
-    <w:lsdException w:name="heading 5" w:semiHidden="1" w:uiPriority="9" w:unhideWhenUsed="1" w:qFormat="1"/>
-    <w:lsdException w:name="heading 6" w:semiHidden="1" w:uiPriority="9" w:unhideWhenUsed="1" w:qFormat="1"/>
-    <w:lsdException w:name="heading 7" w:semiHidden="1" w:uiPriority="9" w:unhideWhenUsed="1" w:qFormat="1"/>
-    <w:lsdException w:name="heading 8" w:semiHidden="1" w:uiPriority="9" w:unhideWhenUsed="1" w:qFormat="1"/>
-    <w:lsdException w:name="heading 9" w:semiHidden="1" w:uiPriority="9" w:unhideWhenUsed="1" w:qFormat="1"/>
-    <w:lsdException w:name="index 1" w:semiHidden="1" w:unhideWhenUsed="1"/>
-    <w:lsdException w:name="index 2" w:semiHidden="1" w:unhideWhenUsed="1"/>
-    <w:lsdException w:name="index 3" w:semiHidden="1" w:unhideWhenUsed="1"/>
-    <w:lsdException w:name="index 4" w:semiHidden="1" w:unhideWhenUsed="1"/>
-    <w:lsdException w:name="index 5" w:semiHidden="1" w:unhideWhenUsed="1"/>
-    <w:lsdException w:name="index 6" w:semiHidden="1" w:unhideWhenUsed="1"/>
-    <w:lsdException w:name="index 7" w:semiHidden="1" w:unhideWhenUsed="1"/>
-    <w:lsdException w:name="index 8" w:semiHidden="1" w:unhideWhenUsed="1"/>
-    <w:lsdException w:name="index 9" w:semiHidden="1" w:unhideWhenUsed="1"/>
-    <w:lsdException w:name="toc 1" w:semiHidden="1" w:uiPriority="39" w:unhideWhenUsed="1"/>
-    <w:lsdException w:name="toc 2" w:semiHidden="1" w:uiPriority="39" w:unhideWhenUsed="1"/>
-    <w:lsdException w:name="toc 3" w:semiHidden="1" w:uiPriority="39" w:unhideWhenUsed="1"/>
-    <w:lsdException w:name="toc 4" w:semiHidden="1" w:uiPriority="39" w:unhideWhenUsed="1"/>
-    <w:lsdException w:name="toc 5" w:semiHidden="1" w:uiPriority="39" w:unhideWhenUsed="1"/>
-    <w:lsdException w:name="toc 6" w:semiHidden="1" w:uiPriority="39" w:unhideWhenUsed="1"/>
-    <w:lsdException w:name="toc 7" w:semiHidden="1" w:uiPriority="39" w:unhideWhenUsed="1"/>
-    <w:lsdException w:name="toc 8" w:semiHidden="1" w:uiPriority="39" w:unhideWhenUsed="1"/>
-    <w:lsdException w:name="toc 9" w:semiHidden="1" w:uiPriority="39" w:unhideWhenUsed="1"/>
-    <w:lsdException w:name="Normal Indent" w:semiHidden="1" w:unhideWhenUsed="1"/>
-    <w:lsdException w:name="footnote text" w:semiHidden="1" w:unhideWhenUsed="1"/>
-    <w:lsdException w:name="annotation text" w:semiHidden="1" w:unhideWhenUsed="1"/>
-    <w:lsdException w:name="header" w:semiHidden="1" w:unhideWhenUsed="1"/>
-    <w:lsdException w:name="footer" w:semiHidden="1" w:unhideWhenUsed="1"/>
-    <w:lsdException w:name="index heading" w:semiHidden="1" w:unhideWhenUsed="1"/>
-    <w:lsdException w:name="caption" w:semiHidden="1" w:uiPriority="35" w:unhideWhenUsed="1" w:qFormat="1"/>
-    <w:lsdException w:name="table of figures" w:semiHidden="1" w:unhideWhenUsed="1"/>
-    <w:lsdException w:name="envelope address" w:semiHidden="1" w:unhideWhenUsed="1"/>
-    <w:lsdException w:name="envelope return" w:semiHidden="1" w:unhideWhenUsed="1"/>
-    <w:lsdException w:name="footnote reference" w:semiHidden="1" w:unhideWhenUsed="1"/>
-    <w:lsdException w:name="annotation reference" w:semiHidden="1" w:unhideWhenUsed="1"/>
-    <w:lsdException w:name="line number" w:semiHidden="1" w:unhideWhenUsed="1"/>
-    <w:lsdException w:name="page number" w:semiHidden="1" w:unhideWhenUsed="1"/>
-    <w:lsdException w:name="endnote reference" w:semiHidden="1" w:unhideWhenUsed="1"/>
-    <w:lsdException w:name="endnote text" w:semiHidden="1" w:unhideWhenUsed="1"/>
-    <w:lsdException w:name="table of authorities" w:semiHidden="1" w:unhideWhenUsed="1"/>
-    <w:lsdException w:name="macro" w:semiHidden="1" w:unhideWhenUsed="1"/>
-    <w:lsdException w:name="toa heading" w:semiHidden="1" w:unhideWhenUsed="1"/>
-    <w:lsdException w:name="List" w:semiHidden="1" w:unhideWhenUsed="1"/>
-    <w:lsdException w:name="List Bullet" w:semiHidden="1" w:unhideWhenUsed="1"/>
-    <w:lsdException w:name="List Number" w:semiHidden="1" w:unhideWhenUsed="1"/>
-    <w:lsdException w:name="List 2" w:semiHidden="1" w:unhideWhenUsed="1"/>
-    <w:lsdException w:name="List 3" w:semiHidden="1" w:unhideWhenUsed="1"/>
-    <w:lsdException w:name="List 4" w:semiHidden="1" w:unhideWhenUsed="1"/>
-    <w:lsdException w:name="List 5" w:semiHidden="1" w:unhideWhenUsed="1"/>
-    <w:lsdException w:name="List Bullet 2" w:semiHidden="1" w:unhideWhenUsed="1"/>
-    <w:lsdException w:name="List Bullet 3" w:semiHidden="1" w:unhideWhenUsed="1"/>
-    <w:lsdException w:name="List Bullet 4" w:semiHidden="1" w:unhideWhenUsed="1"/>
-    <w:lsdException w:name="List Bullet 5" w:semiHidden="1" w:unhideWhenUsed="1"/>
-    <w:lsdException w:name="List Number 2" w:semiHidden="1" w:unhideWhenUsed="1"/>
-    <w:lsdException w:name="List Number 3" w:semiHidden="1" w:unhideWhenUsed="1"/>
-    <w:lsdException w:name="List Number 4" w:semiHidden="1" w:unhideWhenUsed="1"/>
-    <w:lsdException w:name="List Number 5" w:semiHidden="1" w:unhideWhenUsed="1"/>
-    <w:lsdException w:name="Title" w:uiPriority="10" w:qFormat="1"/>
-    <w:lsdException w:name="Closing" w:semiHidden="1" w:unhideWhenUsed="1"/>
-    <w:lsdException w:name="Signature" w:semiHidden="1" w:unhideWhenUsed="1"/>
-    <w:lsdException w:name="Default Paragraph Font" w:semiHidden="1" w:uiPriority="1" w:unhideWhenUsed="1"/>
-    <w:lsdException w:name="Body Text" w:semiHidden="1" w:unhideWhenUsed="1"/>
-    <w:lsdException w:name="Body Text Indent" w:semiHidden="1" w:unhideWhenUsed="1"/>
-    <w:lsdException w:name="List Continue" w:semiHidden="1" w:unhideWhenUsed="1"/>
-    <w:lsdException w:name="List Continue 2" w:semiHidden="1" w:unhideWhenUsed="1"/>
-    <w:lsdException w:name="List Continue 3" w:semiHidden="1" w:unhideWhenUsed="1"/>
-    <w:lsdException w:name="List Continue 4" w:semiHidden="1" w:unhideWhenUsed="1"/>
-    <w:lsdException w:name="List Continue 5" w:semiHidden="1" w:unhideWhenUsed="1"/>
-    <w:lsdException w:name="Message Header" w:semiHidden="1" w:unhideWhenUsed="1"/>
-    <w:lsdException w:name="Subtitle" w:uiPriority="11" w:qFormat="1"/>
-    <w:lsdException w:name="Salutation" w:semiHidden="1" w:unhideWhenUsed="1"/>
-    <w:lsdException w:name="Date" w:semiHidden="1" w:unhideWhenUsed="1"/>
-    <w:lsdException w:name="Body Text First Indent" w:semiHidden="1" w:unhideWhenUsed="1"/>
-    <w:lsdException w:name="Body Text First Indent 2" w:semiHidden="1" w:unhideWhenUsed="1"/>
-    <w:lsdException w:name="Note Heading" w:semiHidden="1" w:unhideWhenUsed="1"/>
-    <w:lsdException w:name="Body Text 2" w:semiHidden="1" w:unhideWhenUsed="1"/>
-    <w:lsdException w:name="Body Text 3" w:semiHidden="1" w:unhideWhenUsed="1"/>
-    <w:lsdException w:name="Body Text Indent 2" w:semiHidden="1" w:unhideWhenUsed="1"/>
-    <w:lsdException w:name="Body Text Indent 3" w:semiHidden="1" w:unhideWhenUsed="1"/>
-    <w:lsdException w:name="Block Text" w:semiHidden="1" w:unhideWhenUsed="1"/>
-    <w:lsdException w:name="Hyperlink" w:semiHidden="1" w:unhideWhenUsed="1"/>
-    <w:lsdException w:name="FollowedHyperlink" w:semiHidden="1" w:unhideWhenUsed="1"/>
-    <w:lsdException w:name="Strong" w:uiPriority="22" w:qFormat="1"/>
-    <w:lsdException w:name="Emphasis" w:uiPriority="20" w:qFormat="1"/>
-    <w:lsdException w:name="Document Map" w:semiHidden="1" w:unhideWhenUsed="1"/>
-    <w:lsdException w:name="Plain Text" w:semiHidden="1" w:unhideWhenUsed="1"/>
-    <w:lsdException w:name="E-mail Signature" w:semiHidden="1" w:unhideWhenUsed="1"/>
-    <w:lsdException w:name="HTML Top of Form" w:semiHidden="1" w:unhideWhenUsed="1"/>
-    <w:lsdException w:name="HTML Bottom of Form" w:semiHidden="1" w:unhideWhenUsed="1"/>
-    <w:lsdException w:name="Normal (Web)" w:semiHidden="1" w:unhideWhenUsed="1"/>
-    <w:lsdException w:name="HTML Acronym" w:semiHidden="1" w:unhideWhenUsed="1"/>
-    <w:lsdException w:name="HTML Address" w:semiHidden="1" w:unhideWhenUsed="1"/>
-    <w:lsdException w:name="HTML Cite" w:semiHidden="1" w:unhideWhenUsed="1"/>
-    <w:lsdException w:name="HTML Code" w:semiHidden="1" w:unhideWhenUsed="1"/>
-    <w:lsdException w:name="HTML Definition" w:semiHidden="1" w:unhideWhenUsed="1"/>
-    <w:lsdException w:name="HTML Keyboard" w:semiHidden="1" w:unhideWhenUsed="1"/>
-    <w:lsdException w:name="HTML Preformatted" w:semiHidden="1" w:unhideWhenUsed="1"/>
-    <w:lsdException w:name="HTML Sample" w:semiHidden="1" w:unhideWhenUsed="1"/>
-    <w:lsdException w:name="HTML Typewriter" w:semiHidden="1" w:unhideWhenUsed="1"/>
-    <w:lsdException w:name="HTML Variable" w:semiHidden="1" w:unhideWhenUsed="1"/>
-    <w:lsdException w:name="Normal Table" w:semiHidden="1" w:unhideWhenUsed="1"/>
-    <w:lsdException w:name="annotation subject" w:semiHidden="1" w:unhideWhenUsed="1"/>
-    <w:lsdException w:name="No List" w:semiHidden="1" w:unhideWhenUsed="1"/>
-    <w:lsdException w:name="Outline List 1" w:semiHidden="1" w:unhideWhenUsed="1"/>
-    <w:lsdException w:name="Outline List 2" w:semiHidden="1" w:unhideWhenUsed="1"/>
-    <w:lsdException w:name="Outline List 3" w:semiHidden="1" w:unhideWhenUsed="1"/>
-    <w:lsdException w:name="Table Simple 1" w:semiHidden="1" w:unhideWhenUsed="1"/>
-    <w:lsdException w:name="Table Simple 2" w:semiHidden="1" w:unhideWhenUsed="1"/>
-    <w:lsdException w:name="Table Simple 3" w:semiHidden="1" w:unhideWhenUsed="1"/>
-    <w:lsdException w:name="Table Classic 1" w:semiHidden="1" w:unhideWhenUsed="1"/>
-    <w:lsdException w:name="Table Classic 2" w:semiHidden="1" w:unhideWhenUsed="1"/>
-    <w:lsdException w:name="Table Classic 3" w:semiHidden="1" w:unhideWhenUsed="1"/>
-    <w:lsdException w:name="Table Classic 4" w:semiHidden="1" w:unhideWhenUsed="1"/>
-    <w:lsdException w:name="Table Colorful 1" w:semiHidden="1" w:unhideWhenUsed="1"/>
-    <w:lsdException w:name="Table Colorful 2" w:semiHidden="1" w:unhideWhenUsed="1"/>
-    <w:lsdException w:name="Table Colorful 3" w:semiHidden="1" w:unhideWhenUsed="1"/>
-    <w:lsdException w:name="Table Columns 1" w:semiHidden="1" w:unhideWhenUsed="1"/>
-    <w:lsdException w:name="Table Columns 2" w:semiHidden="1" w:unhideWhenUsed="1"/>
-    <w:lsdException w:name="Table Columns 3" w:semiHidden="1" w:unhideWhenUsed="1"/>
-    <w:lsdException w:name="Table Columns 4" w:semiHidden="1" w:unhideWhenUsed="1"/>
-    <w:lsdException w:name="Table Columns 5" w:semiHidden="1" w:unhideWhenUsed="1"/>
-    <w:lsdException w:name="Table Grid 1" w:semiHidden="1" w:unhideWhenUsed="1"/>
-    <w:lsdException w:name="Table Grid 2" w:semiHidden="1" w:unhideWhenUsed="1"/>
-    <w:lsdException w:name="Table Grid 3" w:semiHidden="1" w:unhideWhenUsed="1"/>
-    <w:lsdException w:name="Table Grid 4" w:semiHidden="1" w:unhideWhenUsed="1"/>
-    <w:lsdException w:name="Table Grid 5" w:semiHidden="1" w:unhideWhenUsed="1"/>
-    <w:lsdException w:name="Table Grid 6" w:semiHidden="1" w:unhideWhenUsed="1"/>
-    <w:lsdException w:name="Table Grid 7" w:semiHidden="1" w:unhideWhenUsed="1"/>
-    <w:lsdException w:name="Table Grid 8" w:semiHidden="1" w:unhideWhenUsed="1"/>
-    <w:lsdException w:name="Table List 1" w:semiHidden="1" w:unhideWhenUsed="1"/>
-    <w:lsdException w:name="Table List 2" w:semiHidden="1" w:unhideWhenUsed="1"/>
-    <w:lsdException w:name="Table List 3" w:semiHidden="1" w:unhideWhenUsed="1"/>
-    <w:lsdException w:name="Table List 4" w:semiHidden="1" w:unhideWhenUsed="1"/>
-    <w:lsdException w:name="Table List 5" w:semiHidden="1" w:unhideWhenUsed="1"/>
-    <w:lsdException w:name="Table List 6" w:semiHidden="1" w:unhideWhenUsed="1"/>
-    <w:lsdException w:name="Table List 7" w:semiHidden="1" w:unhideWhenUsed="1"/>
-    <w:lsdException w:name="Table List 8" w:semiHidden="1" w:unhideWhenUsed="1"/>
-    <w:lsdException w:name="Table 3D effects 1" w:semiHidden="1" w:unhideWhenUsed="1"/>
-    <w:lsdException w:name="Table 3D effects 2" w:semiHidden="1" w:unhideWhenUsed="1"/>
-    <w:lsdException w:name="Table 3D effects 3" w:semiHidden="1" w:unhideWhenUsed="1"/>
-    <w:lsdException w:name="Table Contemporary" w:semiHidden="1" w:unhideWhenUsed="1"/>
-    <w:lsdException w:name="Table Elegant" w:semiHidden="1" w:unhideWhenUsed="1"/>
-    <w:lsdException w:name="Table Professional" w:semiHidden="1" w:unhideWhenUsed="1"/>
-    <w:lsdException w:name="Table Subtle 1" w:semiHidden="1" w:unhideWhenUsed="1"/>
-    <w:lsdException w:name="Table Subtle 2" w:semiHidden="1" w:unhideWhenUsed="1"/>
-    <w:lsdException w:name="Table Web 1" w:semiHidden="1" w:unhideWhenUsed="1"/>
-    <w:lsdException w:name="Table Web 2" w:semiHidden="1" w:unhideWhenUsed="1"/>
-    <w:lsdException w:name="Table Web 3" w:semiHidden="1" w:unhideWhenUsed="1"/>
-    <w:lsdException w:name="Balloon Text" w:semiHidden="1" w:unhideWhenUsed="1"/>
-    <w:lsdException w:name="Table Grid" w:uiPriority="39"/>
-    <w:lsdException w:name="Table Theme" w:semiHidden="1" w:unhideWhenUsed="1"/>
-    <w:lsdException w:name="Placeholder Text" w:semiHidden="1"/>
-    <w:lsdException w:name="No Spacing" w:uiPriority="1" w:qFormat="1"/>
-    <w:lsdException w:name="Light Shading" w:uiPriority="60"/>
-    <w:lsdException w:name="Light List" w:uiPriority="61"/>
-    <w:lsdException w:name="Light Grid" w:uiPriority="62"/>
-    <w:lsdException w:name="Medium Shading 1" w:uiPriority="63"/>
-    <w:lsdException w:name="Medium Shading 2" w:uiPriority="64"/>
-    <w:lsdException w:name="Medium List 1" w:uiPriority="65"/>
-    <w:lsdException w:name="Medium List 2" w:uiPriority="66"/>
-    <w:lsdException w:name="Medium Grid 1" w:uiPriority="67"/>
-    <w:lsdException w:name="Medium Grid 2" w:uiPriority="68"/>
-    <w:lsdException w:name="Medium Grid 3" w:uiPriority="69"/>
-    <w:lsdException w:name="Dark List" w:uiPriority="70"/>
-    <w:lsdException w:name="Colorful Shading" w:uiPriority="71"/>
-    <w:lsdException w:name="Colorful List" w:uiPriority="72"/>
-    <w:lsdException w:name="Colorful Grid" w:uiPriority="73"/>
-    <w:lsdException w:name="Light Shading Accent 1" w:uiPriority="60"/>
-    <w:lsdException w:name="Light List Accent 1" w:uiPriority="61"/>
-    <w:lsdException w:name="Light Grid Accent 1" w:uiPriority="62"/>
-    <w:lsdException w:name="Medium Shading 1 Accent 1" w:uiPriority="63"/>
-    <w:lsdException w:name="Medium Shading 2 Accent 1" w:uiPriority="64"/>
-    <w:lsdException w:name="Medium List 1 Accent 1" w:uiPriority="65"/>
-    <w:lsdException w:name="Revision" w:semiHidden="1"/>
-    <w:lsdException w:name="List Paragraph" w:uiPriority="34" w:qFormat="1"/>
-    <w:lsdException w:name="Quote" w:uiPriority="29" w:qFormat="1"/>
-    <w:lsdException w:name="Intense Quote" w:uiPriority="30" w:qFormat="1"/>
-    <w:lsdException w:name="Medium List 2 Accent 1" w:uiPriority="66"/>
-    <w:lsdException w:name="Medium Grid 1 Accent 1" w:uiPriority="67"/>
-    <w:lsdException w:name="Medium Grid 2 Accent 1" w:uiPriority="68"/>
-    <w:lsdException w:name="Medium Grid 3 Accent 1" w:uiPriority="69"/>
-    <w:lsdException w:name="Dark List Accent 1" w:uiPriority="70"/>
-    <w:lsdException w:name="Colorful Shading Accent 1" w:uiPriority="71"/>
-    <w:lsdException w:name="Colorful List Accent 1" w:uiPriority="72"/>
-    <w:lsdException w:name="Colorful Grid Accent 1" w:uiPriority="73"/>
-    <w:lsdException w:name="Light Shading Accent 2" w:uiPriority="60"/>
-    <w:lsdException w:name="Light List Accent 2" w:uiPriority="61"/>
-    <w:lsdException w:name="Light Grid Accent 2" w:uiPriority="62"/>
-    <w:lsdException w:name="Medium Shading 1 Accent 2" w:uiPriority="63"/>
-    <w:lsdException w:name="Medium Shading 2 Accent 2" w:uiPriority="64"/>
-    <w:lsdException w:name="Medium List 1 Accent 2" w:uiPriority="65"/>
-    <w:lsdException w:name="Medium List 2 Accent 2" w:uiPriority="66"/>
-    <w:lsdException w:name="Medium Grid 1 Accent 2" w:uiPriority="67"/>
-    <w:lsdException w:name="Medium Grid 2 Accent 2" w:uiPriority="68"/>
-    <w:lsdException w:name="Medium Grid 3 Accent 2" w:uiPriority="69"/>
-    <w:lsdException w:name="Dark List Accent 2" w:uiPriority="70"/>
-    <w:lsdException w:name="Colorful Shading Accent 2" w:uiPriority="71"/>
-    <w:lsdException w:name="Colorful List Accent 2" w:uiPriority="72"/>
-    <w:lsdException w:name="Colorful Grid Accent 2" w:uiPriority="73"/>
-    <w:lsdException w:name="Light Shading Accent 3" w:uiPriority="60"/>
-    <w:lsdException w:name="Light List Accent 3" w:uiPriority="61"/>
-    <w:lsdException w:name="Light Grid Accent 3" w:uiPriority="62"/>
-    <w:lsdException w:name="Medium Shading 1 Accent 3" w:uiPriority="63"/>
-    <w:lsdException w:name="Medium Shading 2 Accent 3" w:uiPriority="64"/>
-    <w:lsdException w:name="Medium List 1 Accent 3" w:uiPriority="65"/>
-    <w:lsdException w:name="Medium List 2 Accent 3" w:uiPriority="66"/>
-    <w:lsdException w:name="Medium Grid 1 Accent 3" w:uiPriority="67"/>
-    <w:lsdException w:name="Medium Grid 2 Accent 3" w:uiPriority="68"/>
-    <w:lsdException w:name="Medium Grid 3 Accent 3" w:uiPriority="69"/>
-    <w:lsdException w:name="Dark List Accent 3" w:uiPriority="70"/>
-    <w:lsdException w:name="Colorful Shading Accent 3" w:uiPriority="71"/>
-    <w:lsdException w:name="Colorful List Accent 3" w:uiPriority="72"/>
-    <w:lsdException w:name="Colorful Grid Accent 3" w:uiPriority="73"/>
-    <w:lsdException w:name="Light Shading Accent 4" w:uiPriority="60"/>
-    <w:lsdException w:name="Light List Accent 4" w:uiPriority="61"/>
-    <w:lsdException w:name="Light Grid Accent 4" w:uiPriority="62"/>
-    <w:lsdException w:name="Medium Shading 1 Accent 4" w:uiPriority="63"/>
-    <w:lsdException w:name="Medium Shading 2 Accent 4" w:uiPriority="64"/>
-    <w:lsdException w:name="Medium List 1 Accent 4" w:uiPriority="65"/>
-    <w:lsdException w:name="Medium List 2 Accent 4" w:uiPriority="66"/>
-    <w:lsdException w:name="Medium Grid 1 Accent 4" w:uiPriority="67"/>
-    <w:lsdException w:name="Medium Grid 2 Accent 4" w:uiPriority="68"/>
-    <w:lsdException w:name="Medium Grid 3 Accent 4" w:uiPriority="69"/>
-    <w:lsdException w:name="Dark List Accent 4" w:uiPriority="70"/>
-    <w:lsdException w:name="Colorful Shading Accent 4" w:uiPriority="71"/>
-    <w:lsdException w:name="Colorful List Accent 4" w:uiPriority="72"/>
-    <w:lsdException w:name="Colorful Grid Accent 4" w:uiPriority="73"/>
-    <w:lsdException w:name="Light Shading Accent 5" w:uiPriority="60"/>
-    <w:lsdException w:name="Light List Accent 5" w:uiPriority="61"/>
-    <w:lsdException w:name="Light Grid Accent 5" w:uiPriority="62"/>
-    <w:lsdException w:name="Medium Shading 1 Accent 5" w:uiPriority="63"/>
-    <w:lsdException w:name="Medium Shading 2 Accent 5" w:uiPriority="64"/>
-    <w:lsdException w:name="Medium List 1 Accent 5" w:uiPriority="65"/>
-    <w:lsdException w:name="Medium List 2 Accent 5" w:uiPriority="66"/>
-    <w:lsdException w:name="Medium Grid 1 Accent 5" w:uiPriority="67"/>
-    <w:lsdException w:name="Medium Grid 2 Accent 5" w:uiPriority="68"/>
-    <w:lsdException w:name="Medium Grid 3 Accent 5" w:uiPriority="69"/>
-    <w:lsdException w:name="Dark List Accent 5" w:uiPriority="70"/>
-    <w:lsdException w:name="Colorful Shading Accent 5" w:uiPriority="71"/>
-    <w:lsdException w:name="Colorful List Accent 5" w:uiPriority="72"/>
-    <w:lsdException w:name="Colorful Grid Accent 5" w:uiPriority="73"/>
-    <w:lsdException w:name="Light Shading Accent 6" w:uiPriority="60"/>
-    <w:lsdException w:name="Light List Accent 6" w:uiPriority="61"/>
-    <w:lsdException w:name="Light Grid Accent 6" w:uiPriority="62"/>
-    <w:lsdException w:name="Medium Shading 1 Accent 6" w:uiPriority="63"/>
-    <w:lsdException w:name="Medium Shading 2 Accent 6" w:uiPriority="64"/>
-    <w:lsdException w:name="Medium List 1 Accent 6" w:uiPriority="65"/>
-    <w:lsdException w:name="Medium List 2 Accent 6" w:uiPriority="66"/>
-    <w:lsdException w:name="Medium Grid 1 Accent 6" w:uiPriority="67"/>
-    <w:lsdException w:name="Medium Grid 2 Accent 6" w:uiPriority="68"/>
-    <w:lsdException w:name="Medium Grid 3 Accent 6" w:uiPriority="69"/>
-    <w:lsdException w:name="Dark List Accent 6" w:uiPriority="70"/>
-    <w:lsdException w:name="Colorful Shading Accent 6" w:uiPriority="71"/>
-    <w:lsdException w:name="Colorful List Accent 6" w:uiPriority="72"/>
-    <w:lsdException w:name="Colorful Grid Accent 6" w:uiPriority="73"/>
-    <w:lsdException w:name="Subtle Emphasis" w:uiPriority="19" w:qFormat="1"/>
-    <w:lsdException w:name="Intense Emphasis" w:uiPriority="21" w:qFormat="1"/>
-    <w:lsdException w:name="Subtle Reference" w:uiPriority="31" w:qFormat="1"/>
-    <w:lsdException w:name="Intense Reference" w:uiPriority="32" w:qFormat="1"/>
-    <w:lsdException w:name="Book Title" w:uiPriority="33" w:qFormat="1"/>
-    <w:lsdException w:name="Bibliography" w:semiHidden="1" w:uiPriority="37" w:unhideWhenUsed="1"/>
-    <w:lsdException w:name="TOC Heading" w:semiHidden="1" w:uiPriority="39" w:unhideWhenUsed="1" w:qFormat="1"/>
-    <w:lsdException w:name="Plain Table 1" w:uiPriority="41"/>
-    <w:lsdException w:name="Plain Table 2" w:uiPriority="42"/>
-    <w:lsdException w:name="Plain Table 3" w:uiPriority="43"/>
-    <w:lsdException w:name="Plain Table 4" w:uiPriority="44"/>
-    <w:lsdException w:name="Plain Table 5" w:uiPriority="45"/>
-    <w:lsdException w:name="Grid Table Light" w:uiPriority="40"/>
-    <w:lsdException w:name="Grid Table 1 Light" w:uiPriority="46"/>
-    <w:lsdException w:name="Grid Table 2" w:uiPriority="47"/>
-    <w:lsdException w:name="Grid Table 3" w:uiPriority="48"/>
-    <w:lsdException w:name="Grid Table 4" w:uiPriority="49"/>
-    <w:lsdException w:name="Grid Table 5 Dark" w:uiPriority="50"/>
-    <w:lsdException w:name="Grid Table 6 Colorful" w:uiPriority="51"/>
-    <w:lsdException w:name="Grid Table 7 Colorful" w:uiPriority="52"/>
-    <w:lsdException w:name="Grid Table 1 Light Accent 1" w:uiPriority="46"/>
-    <w:lsdException w:name="Grid Table 2 Accent 1" w:uiPriority="47"/>
-    <w:lsdException w:name="Grid Table 3 Accent 1" w:uiPriority="48"/>
-    <w:lsdException w:name="Grid Table 4 Accent 1" w:uiPriority="49"/>
-    <w:lsdException w:name="Grid Table 5 Dark Accent 1" w:uiPriority="50"/>
-    <w:lsdException w:name="Grid Table 6 Colorful Accent 1" w:uiPriority="51"/>
-    <w:lsdException w:name="Grid Table 7 Colorful Accent 1" w:uiPriority="52"/>
-    <w:lsdException w:name="Grid Table 1 Light Accent 2" w:uiPriority="46"/>
-    <w:lsdException w:name="Grid Table 2 Accent 2" w:uiPriority="47"/>
-    <w:lsdException w:name="Grid Table 3 Accent 2" w:uiPriority="48"/>
-    <w:lsdException w:name="Grid Table 4 Accent 2" w:uiPriority="49"/>
-    <w:lsdException w:name="Grid Table 5 Dark Accent 2" w:uiPriority="50"/>
-    <w:lsdException w:name="Grid Table 6 Colorful Accent 2" w:uiPriority="51"/>
-    <w:lsdException w:name="Grid Table 7 Colorful Accent 2" w:uiPriority="52"/>
-    <w:lsdException w:name="Grid Table 1 Light Accent 3" w:uiPriority="46"/>
-    <w:lsdException w:name="Grid Table 2 Accent 3" w:uiPriority="47"/>
-    <w:lsdException w:name="Grid Table 3 Accent 3" w:uiPriority="48"/>
-    <w:lsdException w:name="Grid Table 4 Accent 3" w:uiPriority="49"/>
-    <w:lsdException w:name="Grid Table 5 Dark Accent 3" w:uiPriority="50"/>
-    <w:lsdException w:name="Grid Table 6 Colorful Accent 3" w:uiPriority="51"/>
-    <w:lsdException w:name="Grid Table 7 Colorful Accent 3" w:uiPriority="52"/>
-    <w:lsdException w:name="Grid Table 1 Light Accent 4" w:uiPriority="46"/>
-    <w:lsdException w:name="Grid Table 2 Accent 4" w:uiPriority="47"/>
-    <w:lsdException w:name="Grid Table 3 Accent 4" w:uiPriority="48"/>
-    <w:lsdException w:name="Grid Table 4 Accent 4" w:uiPriority="49"/>
-    <w:lsdException w:name="Grid Table 5 Dark Accent 4" w:uiPriority="50"/>
-    <w:lsdException w:name="Grid Table 6 Colorful Accent 4" w:uiPriority="51"/>
-    <w:lsdException w:name="Grid Table 7 Colorful Accent 4" w:uiPriority="52"/>
-    <w:lsdException w:name="Grid Table 1 Light Accent 5" w:uiPriority="46"/>
-    <w:lsdException w:name="Grid Table 2 Accent 5" w:uiPriority="47"/>
-    <w:lsdException w:name="Grid Table 3 Accent 5" w:uiPriority="48"/>
-    <w:lsdException w:name="Grid Table 4 Accent 5" w:uiPriority="49"/>
-    <w:lsdException w:name="Grid Table 5 Dark Accent 5" w:uiPriority="50"/>
-    <w:lsdException w:name="Grid Table 6 Colorful Accent 5" w:uiPriority="51"/>
-    <w:lsdException w:name="Grid Table 7 Colorful Accent 5" w:uiPriority="52"/>
-    <w:lsdException w:name="Grid Table 1 Light Accent 6" w:uiPriority="46"/>
-    <w:lsdException w:name="Grid Table 2 Accent 6" w:uiPriority="47"/>
-    <w:lsdException w:name="Grid Table 3 Accent 6" w:uiPriority="48"/>
-    <w:lsdException w:name="Grid Table 4 Accent 6" w:uiPriority="49"/>
-    <w:lsdException w:name="Grid Table 5 Dark Accent 6" w:uiPriority="50"/>
-    <w:lsdException w:name="Grid Table 6 Colorful Accent 6" w:uiPriority="51"/>
-    <w:lsdException w:name="Grid Table 7 Colorful Accent 6" w:uiPriority="52"/>
-    <w:lsdException w:name="List Table 1 Light" w:uiPriority="46"/>
-    <w:lsdException w:name="List Table 2" w:uiPriority="47"/>
-    <w:lsdException w:name="List Table 3" w:uiPriority="48"/>
-    <w:lsdException w:name="List Table 4" w:uiPriority="49"/>
-    <w:lsdException w:name="List Table 5 Dark" w:uiPriority="50"/>
-    <w:lsdException w:name="List Table 6 Colorful" w:uiPriority="51"/>
-    <w:lsdException w:name="List Table 7 Colorful" w:uiPriority="52"/>
-    <w:lsdException w:name="List Table 1 Light Accent 1" w:uiPriority="46"/>
-    <w:lsdException w:name="List Table 2 Accent 1" w:uiPriority="47"/>
-    <w:lsdException w:name="List Table 3 Accent 1" w:uiPriority="48"/>
-    <w:lsdException w:name="List Table 4 Accent 1" w:uiPriority="49"/>
-    <w:lsdException w:name="List Table 5 Dark Accent 1" w:uiPriority="50"/>
-    <w:lsdException w:name="List Table 6 Colorful Accent 1" w:uiPriority="51"/>
-    <w:lsdException w:name="List Table 7 Colorful Accent 1" w:uiPriority="52"/>
-    <w:lsdException w:name="List Table 1 Light Accent 2" w:uiPriority="46"/>
-    <w:lsdException w:name="List Table 2 Accent 2" w:uiPriority="47"/>
-    <w:lsdException w:name="List Table 3 Accent 2" w:uiPriority="48"/>
-    <w:lsdException w:name="List Table 4 Accent 2" w:uiPriority="49"/>
-    <w:lsdException w:name="List Table 5 Dark Accent 2" w:uiPriority="50"/>
-    <w:lsdException w:name="List Table 6 Colorful Accent 2" w:uiPriority="51"/>
-    <w:lsdException w:name="List Table 7 Colorful Accent 2" w:uiPriority="52"/>
-    <w:lsdException w:name="List Table 1 Light Accent 3" w:uiPriority="46"/>
-    <w:lsdException w:name="List Table 2 Accent 3" w:uiPriority="47"/>
-    <w:lsdException w:name="List Table 3 Accent 3" w:uiPriority="48"/>
-    <w:lsdException w:name="List Table 4 Accent 3" w:uiPriority="49"/>
-    <w:lsdException w:name="List Table 5 Dark Accent 3" w:uiPriority="50"/>
-    <w:lsdException w:name="List Table 6 Colorful Accent 3" w:uiPriority="51"/>
-    <w:lsdException w:name="List Table 7 Colorful Accent 3" w:uiPriority="52"/>
-    <w:lsdException w:name="List Table 1 Light Accent 4" w:uiPriority="46"/>
-    <w:lsdException w:name="List Table 2 Accent 4" w:uiPriority="47"/>
-    <w:lsdException w:name="List Table 3 Accent 4" w:uiPriority="48"/>
-    <w:lsdException w:name="List Table 4 Accent 4" w:uiPriority="49"/>
-    <w:lsdException w:name="List Table 5 Dark Accent 4" w:uiPriority="50"/>
-    <w:lsdException w:name="List Table 6 Colorful Accent 4" w:uiPriority="51"/>
-    <w:lsdException w:name="List Table 7 Colorful Accent 4" w:uiPriority="52"/>
-    <w:lsdException w:name="List Table 1 Light Accent 5" w:uiPriority="46"/>
-    <w:lsdException w:name="List Table 2 Accent 5" w:uiPriority="47"/>
-    <w:lsdException w:name="List Table 3 Accent 5" w:uiPriority="48"/>
-    <w:lsdException w:name="List Table 4 Accent 5" w:uiPriority="49"/>
-    <w:lsdException w:name="List Table 5 Dark Accent 5" w:uiPriority="50"/>
-    <w:lsdException w:name="List Table 6 Colorful Accent 5" w:uiPriority="51"/>
-    <w:lsdException w:name="List Table 7 Colorful Accent 5" w:uiPriority="52"/>
-    <w:lsdException w:name="List Table 1 Light Accent 6" w:uiPriority="46"/>
-    <w:lsdException w:name="List Table 2 Accent 6" w:uiPriority="47"/>
-    <w:lsdException w:name="List Table 3 Accent 6" w:uiPriority="48"/>
-    <w:lsdException w:name="List Table 4 Accent 6" w:uiPriority="49"/>
-    <w:lsdException w:name="List Table 5 Dark Accent 6" w:uiPriority="50"/>
-    <w:lsdException w:name="List Table 6 Colorful Accent 6" w:uiPriority="51"/>
-    <w:lsdException w:name="List Table 7 Colorful Accent 6" w:uiPriority="52"/>
-  </w:latentStyles>
-  <w:style w:type="paragraph" w:default="1" w:styleId="Normal">
-    <w:name w:val="Normal"/>
-    <w:qFormat/>
-  </w:style>
-  <w:style w:type="character" w:default="1" w:styleId="Fuentedeprrafopredeter">
-    <w:name w:val="Default Paragraph Font"/>
-    <w:uiPriority w:val="1"/>
-    <w:semiHidden/>
-    <w:unhideWhenUsed/>
-  </w:style>
-  <w:style w:type="table" w:default="1" w:styleId="Tablanormal">
-    <w:name w:val="Normal Table"/>
-    <w:uiPriority w:val="99"/>
-    <w:semiHidden/>
-    <w:unhideWhenUsed/>
-    <w:tblPr>
-      <w:tblInd w:w="0" w:type="dxa"/>
-      <w:tblCellMar>
-        <w:top w:w="0" w:type="dxa"/>
-        <w:left w:w="108" w:type="dxa"/>
-        <w:bottom w:w="0" w:type="dxa"/>
-        <w:right w:w="108" w:type="dxa"/>
-      </w:tblCellMar>
-    </w:tblPr>
-  </w:style>
-  <w:style w:type="numbering" w:default="1" w:styleId="Sinlista">
-    <w:name w:val="No List"/>
-    <w:uiPriority w:val="99"/>
-    <w:semiHidden/>
-    <w:unhideWhenUsed/>
-  </w:style>
-</w:styles>
-</file>
-
-<file path=word/glossary/webSettings.xml><?xml version="1.0" encoding="utf-8"?>
-<w:webSettings xmlns:mc="http://schemas.openxmlformats.org/markup-compatibility/2006" xmlns:r="http://schemas.openxmlformats.org/officeDocument/2006/relationships" xmlns:w="http://schemas.openxmlformats.org/wordprocessingml/2006/main" xmlns:w14="http://schemas.microsoft.com/office/word/2010/wordml" xmlns:w15="http://schemas.microsoft.com/office/word/2012/wordml" xmlns:w16se="http://schemas.microsoft.com/office/word/2015/wordml/symex" mc:Ignorable="w14 w15 w16se"/>
 </file>
 
 <file path=word/theme/theme1.xml><?xml version="1.0" encoding="utf-8"?>
@@ -9000,6 +8782,25 @@
 </file>
 
 <file path=customXml/item1.xml><?xml version="1.0" encoding="utf-8"?>
+<b:Sources xmlns:b="http://schemas.openxmlformats.org/officeDocument/2006/bibliography" xmlns="http://schemas.openxmlformats.org/officeDocument/2006/bibliography" SelectedStyle="\APASixthEditionOfficeOnline.xsl" StyleName="APA" Version="6"/>
+</file>
+
+<file path=customXml/item2.xml><?xml version="1.0" encoding="utf-8"?>
+<?mso-contentType ?>
+<FormTemplates xmlns="http://schemas.microsoft.com/sharepoint/v3/contenttype/forms">
+  <Display>DocumentLibraryForm</Display>
+  <Edit>DocumentLibraryForm</Edit>
+  <New>DocumentLibraryForm</New>
+</FormTemplates>
+</file>
+
+<file path=customXml/item3.xml><?xml version="1.0" encoding="utf-8"?>
+<p:properties xmlns:p="http://schemas.microsoft.com/office/2006/metadata/properties" xmlns:xsi="http://www.w3.org/2001/XMLSchema-instance" xmlns:pc="http://schemas.microsoft.com/office/infopath/2007/PartnerControls">
+  <documentManagement/>
+</p:properties>
+</file>
+
+<file path=customXml/item4.xml><?xml version="1.0" encoding="utf-8"?>
 <ct:contentTypeSchema xmlns:ct="http://schemas.microsoft.com/office/2006/metadata/contentType" xmlns:ma="http://schemas.microsoft.com/office/2006/metadata/properties/metaAttributes" ct:_="" ma:_="" ma:contentTypeName="Documento" ma:contentTypeID="0x010100E96778489EE7714D8BD12CC105EB918B" ma:contentTypeVersion="2" ma:contentTypeDescription="Crear nuevo documento." ma:contentTypeScope="" ma:versionID="416c5c7ae9b5d54d83875cd3c65194e3">
   <xsd:schema xmlns:xsd="http://www.w3.org/2001/XMLSchema" xmlns:xs="http://www.w3.org/2001/XMLSchema" xmlns:p="http://schemas.microsoft.com/office/2006/metadata/properties" xmlns:ns2="126e8a1c-9ea9-435a-ac89-d06c80d62e30" targetNamespace="http://schemas.microsoft.com/office/2006/metadata/properties" ma:root="true" ma:fieldsID="70a237c842677bd850644f8595079f5e" ns2:_="">
     <xsd:import namespace="126e8a1c-9ea9-435a-ac89-d06c80d62e30"/>
@@ -9131,26 +8932,32 @@
 </ct:contentTypeSchema>
 </file>
 
-<file path=customXml/item2.xml><?xml version="1.0" encoding="utf-8"?>
-<p:properties xmlns:p="http://schemas.microsoft.com/office/2006/metadata/properties" xmlns:xsi="http://www.w3.org/2001/XMLSchema-instance" xmlns:pc="http://schemas.microsoft.com/office/infopath/2007/PartnerControls">
-  <documentManagement/>
-</p:properties>
+<file path=customXml/itemProps1.xml><?xml version="1.0" encoding="utf-8"?>
+<ds:datastoreItem xmlns:ds="http://schemas.openxmlformats.org/officeDocument/2006/customXml" ds:itemID="{FBD61725-A60E-40F3-AB5D-0E7F797DD77D}">
+  <ds:schemaRefs>
+    <ds:schemaRef ds:uri="http://schemas.openxmlformats.org/officeDocument/2006/bibliography"/>
+  </ds:schemaRefs>
+</ds:datastoreItem>
 </file>
 
-<file path=customXml/item3.xml><?xml version="1.0" encoding="utf-8"?>
-<?mso-contentType ?>
-<FormTemplates xmlns="http://schemas.microsoft.com/sharepoint/v3/contenttype/forms">
-  <Display>DocumentLibraryForm</Display>
-  <Edit>DocumentLibraryForm</Edit>
-  <New>DocumentLibraryForm</New>
-</FormTemplates>
+<file path=customXml/itemProps2.xml><?xml version="1.0" encoding="utf-8"?>
+<ds:datastoreItem xmlns:ds="http://schemas.openxmlformats.org/officeDocument/2006/customXml" ds:itemID="{DABAA964-10BA-4DBC-ABF2-CDEAC0FAF7AA}">
+  <ds:schemaRefs>
+    <ds:schemaRef ds:uri="http://schemas.microsoft.com/sharepoint/v3/contenttype/forms"/>
+  </ds:schemaRefs>
+</ds:datastoreItem>
 </file>
 
-<file path=customXml/item4.xml><?xml version="1.0" encoding="utf-8"?>
-<b:Sources xmlns:b="http://schemas.openxmlformats.org/officeDocument/2006/bibliography" xmlns="http://schemas.openxmlformats.org/officeDocument/2006/bibliography" SelectedStyle="\APASixthEditionOfficeOnline.xsl" StyleName="APA" Version="6"/>
+<file path=customXml/itemProps3.xml><?xml version="1.0" encoding="utf-8"?>
+<ds:datastoreItem xmlns:ds="http://schemas.openxmlformats.org/officeDocument/2006/customXml" ds:itemID="{5F1783E3-BA1C-4CA3-8E32-C9B378BBED03}">
+  <ds:schemaRefs>
+    <ds:schemaRef ds:uri="http://schemas.microsoft.com/office/2006/metadata/properties"/>
+    <ds:schemaRef ds:uri="http://schemas.microsoft.com/office/infopath/2007/PartnerControls"/>
+  </ds:schemaRefs>
+</ds:datastoreItem>
 </file>
 
-<file path=customXml/itemProps1.xml><?xml version="1.0" encoding="utf-8"?>
+<file path=customXml/itemProps4.xml><?xml version="1.0" encoding="utf-8"?>
 <ds:datastoreItem xmlns:ds="http://schemas.openxmlformats.org/officeDocument/2006/customXml" ds:itemID="{DF0582E6-0C2C-40A6-8E3D-E410E41021C1}">
   <ds:schemaRefs>
     <ds:schemaRef ds:uri="http://schemas.microsoft.com/office/2006/metadata/contentType"/>
@@ -9166,36 +8973,4 @@
     <ds:schemaRef ds:uri="http://schemas.microsoft.com/internal/obd"/>
   </ds:schemaRefs>
 </ds:datastoreItem>
-</file>
-
-<file path=customXml/itemProps2.xml><?xml version="1.0" encoding="utf-8"?>
-<ds:datastoreItem xmlns:ds="http://schemas.openxmlformats.org/officeDocument/2006/customXml" ds:itemID="{5F1783E3-BA1C-4CA3-8E32-C9B378BBED03}">
-  <ds:schemaRefs>
-    <ds:schemaRef ds:uri="http://schemas.openxmlformats.org/package/2006/metadata/core-properties"/>
-    <ds:schemaRef ds:uri="http://schemas.microsoft.com/office/infopath/2007/PartnerControls"/>
-    <ds:schemaRef ds:uri="http://purl.org/dc/elements/1.1/"/>
-    <ds:schemaRef ds:uri="http://schemas.microsoft.com/office/2006/documentManagement/types"/>
-    <ds:schemaRef ds:uri="http://schemas.microsoft.com/office/2006/metadata/properties"/>
-    <ds:schemaRef ds:uri="126e8a1c-9ea9-435a-ac89-d06c80d62e30"/>
-    <ds:schemaRef ds:uri="http://purl.org/dc/terms/"/>
-    <ds:schemaRef ds:uri="http://purl.org/dc/dcmitype/"/>
-    <ds:schemaRef ds:uri="http://www.w3.org/XML/1998/namespace"/>
-  </ds:schemaRefs>
-</ds:datastoreItem>
-</file>
-
-<file path=customXml/itemProps3.xml><?xml version="1.0" encoding="utf-8"?>
-<ds:datastoreItem xmlns:ds="http://schemas.openxmlformats.org/officeDocument/2006/customXml" ds:itemID="{DABAA964-10BA-4DBC-ABF2-CDEAC0FAF7AA}">
-  <ds:schemaRefs>
-    <ds:schemaRef ds:uri="http://schemas.microsoft.com/sharepoint/v3/contenttype/forms"/>
-  </ds:schemaRefs>
-</ds:datastoreItem>
-</file>
-
-<file path=customXml/itemProps4.xml><?xml version="1.0" encoding="utf-8"?>
-<ds:datastoreItem xmlns:ds="http://schemas.openxmlformats.org/officeDocument/2006/customXml" ds:itemID="{FBD61725-A60E-40F3-AB5D-0E7F797DD77D}">
-  <ds:schemaRefs>
-    <ds:schemaRef ds:uri="http://schemas.openxmlformats.org/officeDocument/2006/bibliography"/>
-  </ds:schemaRefs>
-</ds:datastoreItem>
 </file>
</xml_diff>